<commit_message>
client change to use teacher given
</commit_message>
<xml_diff>
--- a/report/[开发文档与环境配置].docx
+++ b/report/[开发文档与环境配置].docx
@@ -1307,8 +1307,7 @@
             <w:rPr>
               <w:rFonts w:eastAsiaTheme="minorEastAsia"/>
               <w:noProof/>
-              <w:sz w:val="15"/>
-              <w:szCs w:val="16"/>
+              <w:sz w:val="21"/>
             </w:rPr>
           </w:pPr>
           <w:r>
@@ -1335,14 +1334,12 @@
             </w:rPr>
             <w:fldChar w:fldCharType="separate"/>
           </w:r>
-          <w:hyperlink w:anchor="_Toc147687263" w:history="1">
+          <w:hyperlink w:anchor="_Toc151324090" w:history="1">
             <w:r>
               <w:rPr>
                 <w:rStyle w:val="af4"/>
                 <w:rFonts w:ascii="微软雅黑" w:eastAsia="微软雅黑" w:hAnsi="微软雅黑"/>
                 <w:noProof/>
-                <w:sz w:val="18"/>
-                <w:szCs w:val="16"/>
               </w:rPr>
               <w:t>1</w:t>
             </w:r>
@@ -1350,8 +1347,7 @@
               <w:rPr>
                 <w:rFonts w:eastAsiaTheme="minorEastAsia"/>
                 <w:noProof/>
-                <w:sz w:val="15"/>
-                <w:szCs w:val="16"/>
+                <w:sz w:val="21"/>
               </w:rPr>
               <w:tab/>
             </w:r>
@@ -1360,17 +1356,13 @@
                 <w:rStyle w:val="af4"/>
                 <w:rFonts w:ascii="微软雅黑" w:eastAsia="微软雅黑" w:hAnsi="微软雅黑"/>
                 <w:noProof/>
-                <w:sz w:val="18"/>
-                <w:szCs w:val="16"/>
-              </w:rPr>
-              <w:t>背景</w:t>
+              </w:rPr>
+              <w:t>环境配置</w:t>
             </w:r>
             <w:r>
               <w:rPr>
                 <w:noProof/>
                 <w:webHidden/>
-                <w:sz w:val="18"/>
-                <w:szCs w:val="16"/>
               </w:rPr>
               <w:tab/>
             </w:r>
@@ -1378,8 +1370,6 @@
               <w:rPr>
                 <w:noProof/>
                 <w:webHidden/>
-                <w:sz w:val="18"/>
-                <w:szCs w:val="16"/>
               </w:rPr>
               <w:fldChar w:fldCharType="begin"/>
             </w:r>
@@ -1387,25 +1377,19 @@
               <w:rPr>
                 <w:noProof/>
                 <w:webHidden/>
-                <w:sz w:val="18"/>
-                <w:szCs w:val="16"/>
-              </w:rPr>
-              <w:instrText xml:space="preserve"> PAGEREF _Toc147687263 \h </w:instrText>
+              </w:rPr>
+              <w:instrText xml:space="preserve"> PAGEREF _Toc151324090 \h </w:instrText>
             </w:r>
             <w:r>
               <w:rPr>
                 <w:noProof/>
                 <w:webHidden/>
-                <w:sz w:val="18"/>
-                <w:szCs w:val="16"/>
               </w:rPr>
             </w:r>
             <w:r>
               <w:rPr>
                 <w:noProof/>
                 <w:webHidden/>
-                <w:sz w:val="18"/>
-                <w:szCs w:val="16"/>
               </w:rPr>
               <w:fldChar w:fldCharType="separate"/>
             </w:r>
@@ -1413,17 +1397,13 @@
               <w:rPr>
                 <w:noProof/>
                 <w:webHidden/>
-                <w:sz w:val="18"/>
-                <w:szCs w:val="16"/>
-              </w:rPr>
-              <w:t>3</w:t>
+              </w:rPr>
+              <w:t>2</w:t>
             </w:r>
             <w:r>
               <w:rPr>
                 <w:noProof/>
                 <w:webHidden/>
-                <w:sz w:val="18"/>
-                <w:szCs w:val="16"/>
               </w:rPr>
               <w:fldChar w:fldCharType="end"/>
             </w:r>
@@ -1439,18 +1419,15 @@
             <w:rPr>
               <w:rFonts w:eastAsiaTheme="minorEastAsia"/>
               <w:noProof/>
-              <w:sz w:val="15"/>
-              <w:szCs w:val="16"/>
+              <w:sz w:val="21"/>
             </w:rPr>
           </w:pPr>
-          <w:hyperlink w:anchor="_Toc147687264" w:history="1">
+          <w:hyperlink w:anchor="_Toc151324091" w:history="1">
             <w:r>
               <w:rPr>
                 <w:rStyle w:val="af4"/>
                 <w:rFonts w:ascii="微软雅黑" w:eastAsia="微软雅黑" w:hAnsi="微软雅黑"/>
                 <w:noProof/>
-                <w:sz w:val="18"/>
-                <w:szCs w:val="16"/>
               </w:rPr>
               <w:t>2</w:t>
             </w:r>
@@ -1458,8 +1435,7 @@
               <w:rPr>
                 <w:rFonts w:eastAsiaTheme="minorEastAsia"/>
                 <w:noProof/>
-                <w:sz w:val="15"/>
-                <w:szCs w:val="16"/>
+                <w:sz w:val="21"/>
               </w:rPr>
               <w:tab/>
             </w:r>
@@ -1468,17 +1444,13 @@
                 <w:rStyle w:val="af4"/>
                 <w:rFonts w:ascii="微软雅黑" w:eastAsia="微软雅黑" w:hAnsi="微软雅黑"/>
                 <w:noProof/>
-                <w:sz w:val="18"/>
-                <w:szCs w:val="16"/>
-              </w:rPr>
-              <w:t>系统设计</w:t>
+              </w:rPr>
+              <w:t>开发日志</w:t>
             </w:r>
             <w:r>
               <w:rPr>
                 <w:noProof/>
                 <w:webHidden/>
-                <w:sz w:val="18"/>
-                <w:szCs w:val="16"/>
               </w:rPr>
               <w:tab/>
             </w:r>
@@ -1486,8 +1458,6 @@
               <w:rPr>
                 <w:noProof/>
                 <w:webHidden/>
-                <w:sz w:val="18"/>
-                <w:szCs w:val="16"/>
               </w:rPr>
               <w:fldChar w:fldCharType="begin"/>
             </w:r>
@@ -1495,25 +1465,19 @@
               <w:rPr>
                 <w:noProof/>
                 <w:webHidden/>
-                <w:sz w:val="18"/>
-                <w:szCs w:val="16"/>
-              </w:rPr>
-              <w:instrText xml:space="preserve"> PAGEREF _Toc147687264 \h </w:instrText>
+              </w:rPr>
+              <w:instrText xml:space="preserve"> PAGEREF _Toc151324091 \h </w:instrText>
             </w:r>
             <w:r>
               <w:rPr>
                 <w:noProof/>
                 <w:webHidden/>
-                <w:sz w:val="18"/>
-                <w:szCs w:val="16"/>
               </w:rPr>
             </w:r>
             <w:r>
               <w:rPr>
                 <w:noProof/>
                 <w:webHidden/>
-                <w:sz w:val="18"/>
-                <w:szCs w:val="16"/>
               </w:rPr>
               <w:fldChar w:fldCharType="separate"/>
             </w:r>
@@ -1521,17 +1485,13 @@
               <w:rPr>
                 <w:noProof/>
                 <w:webHidden/>
-                <w:sz w:val="18"/>
-                <w:szCs w:val="16"/>
-              </w:rPr>
-              <w:t>4</w:t>
+              </w:rPr>
+              <w:t>2</w:t>
             </w:r>
             <w:r>
               <w:rPr>
                 <w:noProof/>
                 <w:webHidden/>
-                <w:sz w:val="18"/>
-                <w:szCs w:val="16"/>
               </w:rPr>
               <w:fldChar w:fldCharType="end"/>
             </w:r>
@@ -1548,18 +1508,15 @@
             <w:rPr>
               <w:rFonts w:eastAsiaTheme="minorEastAsia"/>
               <w:noProof/>
-              <w:sz w:val="15"/>
-              <w:szCs w:val="16"/>
+              <w:sz w:val="21"/>
             </w:rPr>
           </w:pPr>
-          <w:hyperlink w:anchor="_Toc147687265" w:history="1">
+          <w:hyperlink w:anchor="_Toc151324092" w:history="1">
             <w:r>
               <w:rPr>
                 <w:rStyle w:val="af4"/>
                 <w:rFonts w:ascii="微软雅黑" w:eastAsia="微软雅黑" w:hAnsi="微软雅黑"/>
                 <w:noProof/>
-                <w:sz w:val="18"/>
-                <w:szCs w:val="16"/>
               </w:rPr>
               <w:t>2.1</w:t>
             </w:r>
@@ -1567,8 +1524,7 @@
               <w:rPr>
                 <w:rFonts w:eastAsiaTheme="minorEastAsia"/>
                 <w:noProof/>
-                <w:sz w:val="15"/>
-                <w:szCs w:val="16"/>
+                <w:sz w:val="21"/>
               </w:rPr>
               <w:tab/>
             </w:r>
@@ -1577,17 +1533,13 @@
                 <w:rStyle w:val="af4"/>
                 <w:rFonts w:ascii="微软雅黑" w:eastAsia="微软雅黑" w:hAnsi="微软雅黑"/>
                 <w:noProof/>
-                <w:sz w:val="18"/>
-                <w:szCs w:val="16"/>
-              </w:rPr>
-              <w:t>实验要求</w:t>
+              </w:rPr>
+              <w:t>客户端</w:t>
             </w:r>
             <w:r>
               <w:rPr>
                 <w:noProof/>
                 <w:webHidden/>
-                <w:sz w:val="18"/>
-                <w:szCs w:val="16"/>
               </w:rPr>
               <w:tab/>
             </w:r>
@@ -1595,8 +1547,6 @@
               <w:rPr>
                 <w:noProof/>
                 <w:webHidden/>
-                <w:sz w:val="18"/>
-                <w:szCs w:val="16"/>
               </w:rPr>
               <w:fldChar w:fldCharType="begin"/>
             </w:r>
@@ -1604,25 +1554,19 @@
               <w:rPr>
                 <w:noProof/>
                 <w:webHidden/>
-                <w:sz w:val="18"/>
-                <w:szCs w:val="16"/>
-              </w:rPr>
-              <w:instrText xml:space="preserve"> PAGEREF _Toc147687265 \h </w:instrText>
+              </w:rPr>
+              <w:instrText xml:space="preserve"> PAGEREF _Toc151324092 \h </w:instrText>
             </w:r>
             <w:r>
               <w:rPr>
                 <w:noProof/>
                 <w:webHidden/>
-                <w:sz w:val="18"/>
-                <w:szCs w:val="16"/>
               </w:rPr>
             </w:r>
             <w:r>
               <w:rPr>
                 <w:noProof/>
                 <w:webHidden/>
-                <w:sz w:val="18"/>
-                <w:szCs w:val="16"/>
               </w:rPr>
               <w:fldChar w:fldCharType="separate"/>
             </w:r>
@@ -1630,1861 +1574,13 @@
               <w:rPr>
                 <w:noProof/>
                 <w:webHidden/>
-                <w:sz w:val="18"/>
-                <w:szCs w:val="16"/>
-              </w:rPr>
-              <w:t>4</w:t>
+              </w:rPr>
+              <w:t>2</w:t>
             </w:r>
             <w:r>
               <w:rPr>
                 <w:noProof/>
                 <w:webHidden/>
-                <w:sz w:val="18"/>
-                <w:szCs w:val="16"/>
-              </w:rPr>
-              <w:fldChar w:fldCharType="end"/>
-            </w:r>
-          </w:hyperlink>
-        </w:p>
-        <w:p>
-          <w:pPr>
-            <w:pStyle w:val="TOC2"/>
-            <w:tabs>
-              <w:tab w:val="left" w:pos="1050"/>
-              <w:tab w:val="right" w:leader="dot" w:pos="9980"/>
-            </w:tabs>
-            <w:ind w:left="360"/>
-            <w:rPr>
-              <w:rFonts w:eastAsiaTheme="minorEastAsia"/>
-              <w:noProof/>
-              <w:sz w:val="15"/>
-              <w:szCs w:val="16"/>
-            </w:rPr>
-          </w:pPr>
-          <w:hyperlink w:anchor="_Toc147687266" w:history="1">
-            <w:r>
-              <w:rPr>
-                <w:rStyle w:val="af4"/>
-                <w:rFonts w:ascii="微软雅黑" w:eastAsia="微软雅黑" w:hAnsi="微软雅黑"/>
-                <w:noProof/>
-                <w:sz w:val="18"/>
-                <w:szCs w:val="16"/>
-              </w:rPr>
-              <w:t>2.2</w:t>
-            </w:r>
-            <w:r>
-              <w:rPr>
-                <w:rFonts w:eastAsiaTheme="minorEastAsia"/>
-                <w:noProof/>
-                <w:sz w:val="15"/>
-                <w:szCs w:val="16"/>
-              </w:rPr>
-              <w:tab/>
-            </w:r>
-            <w:r>
-              <w:rPr>
-                <w:rStyle w:val="af4"/>
-                <w:rFonts w:ascii="微软雅黑" w:eastAsia="微软雅黑" w:hAnsi="微软雅黑"/>
-                <w:noProof/>
-                <w:sz w:val="18"/>
-                <w:szCs w:val="16"/>
-              </w:rPr>
-              <w:t>性能需求</w:t>
-            </w:r>
-            <w:r>
-              <w:rPr>
-                <w:noProof/>
-                <w:webHidden/>
-                <w:sz w:val="18"/>
-                <w:szCs w:val="16"/>
-              </w:rPr>
-              <w:tab/>
-            </w:r>
-            <w:r>
-              <w:rPr>
-                <w:noProof/>
-                <w:webHidden/>
-                <w:sz w:val="18"/>
-                <w:szCs w:val="16"/>
-              </w:rPr>
-              <w:fldChar w:fldCharType="begin"/>
-            </w:r>
-            <w:r>
-              <w:rPr>
-                <w:noProof/>
-                <w:webHidden/>
-                <w:sz w:val="18"/>
-                <w:szCs w:val="16"/>
-              </w:rPr>
-              <w:instrText xml:space="preserve"> PAGEREF _Toc147687266 \h </w:instrText>
-            </w:r>
-            <w:r>
-              <w:rPr>
-                <w:noProof/>
-                <w:webHidden/>
-                <w:sz w:val="18"/>
-                <w:szCs w:val="16"/>
-              </w:rPr>
-            </w:r>
-            <w:r>
-              <w:rPr>
-                <w:noProof/>
-                <w:webHidden/>
-                <w:sz w:val="18"/>
-                <w:szCs w:val="16"/>
-              </w:rPr>
-              <w:fldChar w:fldCharType="separate"/>
-            </w:r>
-            <w:r>
-              <w:rPr>
-                <w:noProof/>
-                <w:webHidden/>
-                <w:sz w:val="18"/>
-                <w:szCs w:val="16"/>
-              </w:rPr>
-              <w:t>4</w:t>
-            </w:r>
-            <w:r>
-              <w:rPr>
-                <w:noProof/>
-                <w:webHidden/>
-                <w:sz w:val="18"/>
-                <w:szCs w:val="16"/>
-              </w:rPr>
-              <w:fldChar w:fldCharType="end"/>
-            </w:r>
-          </w:hyperlink>
-        </w:p>
-        <w:p>
-          <w:pPr>
-            <w:pStyle w:val="TOC2"/>
-            <w:tabs>
-              <w:tab w:val="left" w:pos="1050"/>
-              <w:tab w:val="right" w:leader="dot" w:pos="9980"/>
-            </w:tabs>
-            <w:ind w:left="360"/>
-            <w:rPr>
-              <w:rFonts w:eastAsiaTheme="minorEastAsia"/>
-              <w:noProof/>
-              <w:sz w:val="15"/>
-              <w:szCs w:val="16"/>
-            </w:rPr>
-          </w:pPr>
-          <w:hyperlink w:anchor="_Toc147687267" w:history="1">
-            <w:r>
-              <w:rPr>
-                <w:rStyle w:val="af4"/>
-                <w:rFonts w:ascii="微软雅黑" w:eastAsia="微软雅黑" w:hAnsi="微软雅黑"/>
-                <w:noProof/>
-                <w:sz w:val="18"/>
-                <w:szCs w:val="16"/>
-              </w:rPr>
-              <w:t>2.3</w:t>
-            </w:r>
-            <w:r>
-              <w:rPr>
-                <w:rFonts w:eastAsiaTheme="minorEastAsia"/>
-                <w:noProof/>
-                <w:sz w:val="15"/>
-                <w:szCs w:val="16"/>
-              </w:rPr>
-              <w:tab/>
-            </w:r>
-            <w:r>
-              <w:rPr>
-                <w:rStyle w:val="af4"/>
-                <w:rFonts w:ascii="微软雅黑" w:eastAsia="微软雅黑" w:hAnsi="微软雅黑"/>
-                <w:noProof/>
-                <w:sz w:val="18"/>
-                <w:szCs w:val="16"/>
-              </w:rPr>
-              <w:t>系统需求</w:t>
-            </w:r>
-            <w:r>
-              <w:rPr>
-                <w:noProof/>
-                <w:webHidden/>
-                <w:sz w:val="18"/>
-                <w:szCs w:val="16"/>
-              </w:rPr>
-              <w:tab/>
-            </w:r>
-            <w:r>
-              <w:rPr>
-                <w:noProof/>
-                <w:webHidden/>
-                <w:sz w:val="18"/>
-                <w:szCs w:val="16"/>
-              </w:rPr>
-              <w:fldChar w:fldCharType="begin"/>
-            </w:r>
-            <w:r>
-              <w:rPr>
-                <w:noProof/>
-                <w:webHidden/>
-                <w:sz w:val="18"/>
-                <w:szCs w:val="16"/>
-              </w:rPr>
-              <w:instrText xml:space="preserve"> PAGEREF _Toc147687267 \h </w:instrText>
-            </w:r>
-            <w:r>
-              <w:rPr>
-                <w:noProof/>
-                <w:webHidden/>
-                <w:sz w:val="18"/>
-                <w:szCs w:val="16"/>
-              </w:rPr>
-            </w:r>
-            <w:r>
-              <w:rPr>
-                <w:noProof/>
-                <w:webHidden/>
-                <w:sz w:val="18"/>
-                <w:szCs w:val="16"/>
-              </w:rPr>
-              <w:fldChar w:fldCharType="separate"/>
-            </w:r>
-            <w:r>
-              <w:rPr>
-                <w:noProof/>
-                <w:webHidden/>
-                <w:sz w:val="18"/>
-                <w:szCs w:val="16"/>
-              </w:rPr>
-              <w:t>5</w:t>
-            </w:r>
-            <w:r>
-              <w:rPr>
-                <w:noProof/>
-                <w:webHidden/>
-                <w:sz w:val="18"/>
-                <w:szCs w:val="16"/>
-              </w:rPr>
-              <w:fldChar w:fldCharType="end"/>
-            </w:r>
-          </w:hyperlink>
-        </w:p>
-        <w:p>
-          <w:pPr>
-            <w:pStyle w:val="TOC2"/>
-            <w:tabs>
-              <w:tab w:val="left" w:pos="1050"/>
-              <w:tab w:val="right" w:leader="dot" w:pos="9980"/>
-            </w:tabs>
-            <w:ind w:left="360"/>
-            <w:rPr>
-              <w:rFonts w:eastAsiaTheme="minorEastAsia"/>
-              <w:noProof/>
-              <w:sz w:val="15"/>
-              <w:szCs w:val="16"/>
-            </w:rPr>
-          </w:pPr>
-          <w:hyperlink w:anchor="_Toc147687268" w:history="1">
-            <w:r>
-              <w:rPr>
-                <w:rStyle w:val="af4"/>
-                <w:rFonts w:ascii="微软雅黑" w:eastAsia="微软雅黑" w:hAnsi="微软雅黑"/>
-                <w:noProof/>
-                <w:sz w:val="18"/>
-                <w:szCs w:val="16"/>
-              </w:rPr>
-              <w:t>2.4</w:t>
-            </w:r>
-            <w:r>
-              <w:rPr>
-                <w:rFonts w:eastAsiaTheme="minorEastAsia"/>
-                <w:noProof/>
-                <w:sz w:val="15"/>
-                <w:szCs w:val="16"/>
-              </w:rPr>
-              <w:tab/>
-            </w:r>
-            <w:r>
-              <w:rPr>
-                <w:rStyle w:val="af4"/>
-                <w:rFonts w:ascii="微软雅黑" w:eastAsia="微软雅黑" w:hAnsi="微软雅黑"/>
-                <w:noProof/>
-                <w:sz w:val="18"/>
-                <w:szCs w:val="16"/>
-              </w:rPr>
-              <w:t>系统结构设计</w:t>
-            </w:r>
-            <w:r>
-              <w:rPr>
-                <w:noProof/>
-                <w:webHidden/>
-                <w:sz w:val="18"/>
-                <w:szCs w:val="16"/>
-              </w:rPr>
-              <w:tab/>
-            </w:r>
-            <w:r>
-              <w:rPr>
-                <w:noProof/>
-                <w:webHidden/>
-                <w:sz w:val="18"/>
-                <w:szCs w:val="16"/>
-              </w:rPr>
-              <w:fldChar w:fldCharType="begin"/>
-            </w:r>
-            <w:r>
-              <w:rPr>
-                <w:noProof/>
-                <w:webHidden/>
-                <w:sz w:val="18"/>
-                <w:szCs w:val="16"/>
-              </w:rPr>
-              <w:instrText xml:space="preserve"> PAGEREF _Toc147687268 \h </w:instrText>
-            </w:r>
-            <w:r>
-              <w:rPr>
-                <w:noProof/>
-                <w:webHidden/>
-                <w:sz w:val="18"/>
-                <w:szCs w:val="16"/>
-              </w:rPr>
-            </w:r>
-            <w:r>
-              <w:rPr>
-                <w:noProof/>
-                <w:webHidden/>
-                <w:sz w:val="18"/>
-                <w:szCs w:val="16"/>
-              </w:rPr>
-              <w:fldChar w:fldCharType="separate"/>
-            </w:r>
-            <w:r>
-              <w:rPr>
-                <w:noProof/>
-                <w:webHidden/>
-                <w:sz w:val="18"/>
-                <w:szCs w:val="16"/>
-              </w:rPr>
-              <w:t>6</w:t>
-            </w:r>
-            <w:r>
-              <w:rPr>
-                <w:noProof/>
-                <w:webHidden/>
-                <w:sz w:val="18"/>
-                <w:szCs w:val="16"/>
-              </w:rPr>
-              <w:fldChar w:fldCharType="end"/>
-            </w:r>
-          </w:hyperlink>
-        </w:p>
-        <w:p>
-          <w:pPr>
-            <w:pStyle w:val="TOC3"/>
-            <w:tabs>
-              <w:tab w:val="left" w:pos="1680"/>
-            </w:tabs>
-            <w:ind w:left="720"/>
-            <w:rPr>
-              <w:rFonts w:eastAsiaTheme="minorEastAsia"/>
-              <w:noProof/>
-              <w:sz w:val="15"/>
-              <w:szCs w:val="16"/>
-            </w:rPr>
-          </w:pPr>
-          <w:hyperlink w:anchor="_Toc147687269" w:history="1">
-            <w:r>
-              <w:rPr>
-                <w:rStyle w:val="af4"/>
-                <w:rFonts w:ascii="微软雅黑" w:eastAsia="微软雅黑" w:hAnsi="微软雅黑"/>
-                <w:noProof/>
-                <w:sz w:val="18"/>
-                <w:szCs w:val="16"/>
-              </w:rPr>
-              <w:t>2.4.1</w:t>
-            </w:r>
-            <w:r>
-              <w:rPr>
-                <w:rFonts w:eastAsiaTheme="minorEastAsia"/>
-                <w:noProof/>
-                <w:sz w:val="15"/>
-                <w:szCs w:val="16"/>
-              </w:rPr>
-              <w:tab/>
-            </w:r>
-            <w:r>
-              <w:rPr>
-                <w:rStyle w:val="af4"/>
-                <w:rFonts w:ascii="微软雅黑" w:eastAsia="微软雅黑" w:hAnsi="微软雅黑"/>
-                <w:noProof/>
-                <w:sz w:val="18"/>
-                <w:szCs w:val="16"/>
-              </w:rPr>
-              <w:t>前端技术框架</w:t>
-            </w:r>
-            <w:r>
-              <w:rPr>
-                <w:noProof/>
-                <w:webHidden/>
-                <w:sz w:val="18"/>
-                <w:szCs w:val="16"/>
-              </w:rPr>
-              <w:tab/>
-            </w:r>
-            <w:r>
-              <w:rPr>
-                <w:noProof/>
-                <w:webHidden/>
-                <w:sz w:val="18"/>
-                <w:szCs w:val="16"/>
-              </w:rPr>
-              <w:fldChar w:fldCharType="begin"/>
-            </w:r>
-            <w:r>
-              <w:rPr>
-                <w:noProof/>
-                <w:webHidden/>
-                <w:sz w:val="18"/>
-                <w:szCs w:val="16"/>
-              </w:rPr>
-              <w:instrText xml:space="preserve"> PAGEREF _Toc147687269 \h </w:instrText>
-            </w:r>
-            <w:r>
-              <w:rPr>
-                <w:noProof/>
-                <w:webHidden/>
-                <w:sz w:val="18"/>
-                <w:szCs w:val="16"/>
-              </w:rPr>
-            </w:r>
-            <w:r>
-              <w:rPr>
-                <w:noProof/>
-                <w:webHidden/>
-                <w:sz w:val="18"/>
-                <w:szCs w:val="16"/>
-              </w:rPr>
-              <w:fldChar w:fldCharType="separate"/>
-            </w:r>
-            <w:r>
-              <w:rPr>
-                <w:noProof/>
-                <w:webHidden/>
-                <w:sz w:val="18"/>
-                <w:szCs w:val="16"/>
-              </w:rPr>
-              <w:t>7</w:t>
-            </w:r>
-            <w:r>
-              <w:rPr>
-                <w:noProof/>
-                <w:webHidden/>
-                <w:sz w:val="18"/>
-                <w:szCs w:val="16"/>
-              </w:rPr>
-              <w:fldChar w:fldCharType="end"/>
-            </w:r>
-          </w:hyperlink>
-        </w:p>
-        <w:p>
-          <w:pPr>
-            <w:pStyle w:val="TOC3"/>
-            <w:tabs>
-              <w:tab w:val="left" w:pos="1680"/>
-            </w:tabs>
-            <w:ind w:left="720"/>
-            <w:rPr>
-              <w:rFonts w:eastAsiaTheme="minorEastAsia"/>
-              <w:noProof/>
-              <w:sz w:val="15"/>
-              <w:szCs w:val="16"/>
-            </w:rPr>
-          </w:pPr>
-          <w:hyperlink w:anchor="_Toc147687270" w:history="1">
-            <w:r>
-              <w:rPr>
-                <w:rStyle w:val="af4"/>
-                <w:rFonts w:ascii="微软雅黑" w:eastAsia="微软雅黑" w:hAnsi="微软雅黑"/>
-                <w:noProof/>
-                <w:sz w:val="18"/>
-                <w:szCs w:val="16"/>
-              </w:rPr>
-              <w:t>2.4.2</w:t>
-            </w:r>
-            <w:r>
-              <w:rPr>
-                <w:rFonts w:eastAsiaTheme="minorEastAsia"/>
-                <w:noProof/>
-                <w:sz w:val="15"/>
-                <w:szCs w:val="16"/>
-              </w:rPr>
-              <w:tab/>
-            </w:r>
-            <w:r>
-              <w:rPr>
-                <w:rStyle w:val="af4"/>
-                <w:rFonts w:ascii="微软雅黑" w:eastAsia="微软雅黑" w:hAnsi="微软雅黑"/>
-                <w:noProof/>
-                <w:sz w:val="18"/>
-                <w:szCs w:val="16"/>
-              </w:rPr>
-              <w:t>终端</w:t>
-            </w:r>
-            <w:r>
-              <w:rPr>
-                <w:noProof/>
-                <w:webHidden/>
-                <w:sz w:val="18"/>
-                <w:szCs w:val="16"/>
-              </w:rPr>
-              <w:tab/>
-            </w:r>
-            <w:r>
-              <w:rPr>
-                <w:noProof/>
-                <w:webHidden/>
-                <w:sz w:val="18"/>
-                <w:szCs w:val="16"/>
-              </w:rPr>
-              <w:fldChar w:fldCharType="begin"/>
-            </w:r>
-            <w:r>
-              <w:rPr>
-                <w:noProof/>
-                <w:webHidden/>
-                <w:sz w:val="18"/>
-                <w:szCs w:val="16"/>
-              </w:rPr>
-              <w:instrText xml:space="preserve"> PAGEREF _Toc147687270 \h </w:instrText>
-            </w:r>
-            <w:r>
-              <w:rPr>
-                <w:noProof/>
-                <w:webHidden/>
-                <w:sz w:val="18"/>
-                <w:szCs w:val="16"/>
-              </w:rPr>
-            </w:r>
-            <w:r>
-              <w:rPr>
-                <w:noProof/>
-                <w:webHidden/>
-                <w:sz w:val="18"/>
-                <w:szCs w:val="16"/>
-              </w:rPr>
-              <w:fldChar w:fldCharType="separate"/>
-            </w:r>
-            <w:r>
-              <w:rPr>
-                <w:noProof/>
-                <w:webHidden/>
-                <w:sz w:val="18"/>
-                <w:szCs w:val="16"/>
-              </w:rPr>
-              <w:t>8</w:t>
-            </w:r>
-            <w:r>
-              <w:rPr>
-                <w:noProof/>
-                <w:webHidden/>
-                <w:sz w:val="18"/>
-                <w:szCs w:val="16"/>
-              </w:rPr>
-              <w:fldChar w:fldCharType="end"/>
-            </w:r>
-          </w:hyperlink>
-        </w:p>
-        <w:p>
-          <w:pPr>
-            <w:pStyle w:val="TOC3"/>
-            <w:tabs>
-              <w:tab w:val="left" w:pos="1680"/>
-            </w:tabs>
-            <w:ind w:left="720"/>
-            <w:rPr>
-              <w:rFonts w:eastAsiaTheme="minorEastAsia"/>
-              <w:noProof/>
-              <w:sz w:val="15"/>
-              <w:szCs w:val="16"/>
-            </w:rPr>
-          </w:pPr>
-          <w:hyperlink w:anchor="_Toc147687271" w:history="1">
-            <w:r>
-              <w:rPr>
-                <w:rStyle w:val="af4"/>
-                <w:rFonts w:ascii="微软雅黑" w:eastAsia="微软雅黑" w:hAnsi="微软雅黑"/>
-                <w:noProof/>
-                <w:sz w:val="18"/>
-                <w:szCs w:val="16"/>
-              </w:rPr>
-              <w:t>2.4.3</w:t>
-            </w:r>
-            <w:r>
-              <w:rPr>
-                <w:rFonts w:eastAsiaTheme="minorEastAsia"/>
-                <w:noProof/>
-                <w:sz w:val="15"/>
-                <w:szCs w:val="16"/>
-              </w:rPr>
-              <w:tab/>
-            </w:r>
-            <w:r>
-              <w:rPr>
-                <w:rStyle w:val="af4"/>
-                <w:rFonts w:ascii="微软雅黑" w:eastAsia="微软雅黑" w:hAnsi="微软雅黑"/>
-                <w:noProof/>
-                <w:sz w:val="18"/>
-                <w:szCs w:val="16"/>
-              </w:rPr>
-              <w:t>MQTT服务器</w:t>
-            </w:r>
-            <w:r>
-              <w:rPr>
-                <w:noProof/>
-                <w:webHidden/>
-                <w:sz w:val="18"/>
-                <w:szCs w:val="16"/>
-              </w:rPr>
-              <w:tab/>
-            </w:r>
-            <w:r>
-              <w:rPr>
-                <w:noProof/>
-                <w:webHidden/>
-                <w:sz w:val="18"/>
-                <w:szCs w:val="16"/>
-              </w:rPr>
-              <w:fldChar w:fldCharType="begin"/>
-            </w:r>
-            <w:r>
-              <w:rPr>
-                <w:noProof/>
-                <w:webHidden/>
-                <w:sz w:val="18"/>
-                <w:szCs w:val="16"/>
-              </w:rPr>
-              <w:instrText xml:space="preserve"> PAGEREF _Toc147687271 \h </w:instrText>
-            </w:r>
-            <w:r>
-              <w:rPr>
-                <w:noProof/>
-                <w:webHidden/>
-                <w:sz w:val="18"/>
-                <w:szCs w:val="16"/>
-              </w:rPr>
-            </w:r>
-            <w:r>
-              <w:rPr>
-                <w:noProof/>
-                <w:webHidden/>
-                <w:sz w:val="18"/>
-                <w:szCs w:val="16"/>
-              </w:rPr>
-              <w:fldChar w:fldCharType="separate"/>
-            </w:r>
-            <w:r>
-              <w:rPr>
-                <w:noProof/>
-                <w:webHidden/>
-                <w:sz w:val="18"/>
-                <w:szCs w:val="16"/>
-              </w:rPr>
-              <w:t>8</w:t>
-            </w:r>
-            <w:r>
-              <w:rPr>
-                <w:noProof/>
-                <w:webHidden/>
-                <w:sz w:val="18"/>
-                <w:szCs w:val="16"/>
-              </w:rPr>
-              <w:fldChar w:fldCharType="end"/>
-            </w:r>
-          </w:hyperlink>
-        </w:p>
-        <w:p>
-          <w:pPr>
-            <w:pStyle w:val="TOC1"/>
-            <w:tabs>
-              <w:tab w:val="left" w:pos="420"/>
-              <w:tab w:val="right" w:leader="dot" w:pos="9980"/>
-            </w:tabs>
-            <w:rPr>
-              <w:rFonts w:eastAsiaTheme="minorEastAsia"/>
-              <w:noProof/>
-              <w:sz w:val="15"/>
-              <w:szCs w:val="16"/>
-            </w:rPr>
-          </w:pPr>
-          <w:hyperlink w:anchor="_Toc147687272" w:history="1">
-            <w:r>
-              <w:rPr>
-                <w:rStyle w:val="af4"/>
-                <w:rFonts w:ascii="微软雅黑" w:eastAsia="微软雅黑" w:hAnsi="微软雅黑"/>
-                <w:noProof/>
-                <w:sz w:val="18"/>
-                <w:szCs w:val="16"/>
-              </w:rPr>
-              <w:t>3</w:t>
-            </w:r>
-            <w:r>
-              <w:rPr>
-                <w:rFonts w:eastAsiaTheme="minorEastAsia"/>
-                <w:noProof/>
-                <w:sz w:val="15"/>
-                <w:szCs w:val="16"/>
-              </w:rPr>
-              <w:tab/>
-            </w:r>
-            <w:r>
-              <w:rPr>
-                <w:rStyle w:val="af4"/>
-                <w:rFonts w:ascii="微软雅黑" w:eastAsia="微软雅黑" w:hAnsi="微软雅黑"/>
-                <w:noProof/>
-                <w:sz w:val="18"/>
-                <w:szCs w:val="16"/>
-              </w:rPr>
-              <w:t>数据处理</w:t>
-            </w:r>
-            <w:r>
-              <w:rPr>
-                <w:noProof/>
-                <w:webHidden/>
-                <w:sz w:val="18"/>
-                <w:szCs w:val="16"/>
-              </w:rPr>
-              <w:tab/>
-            </w:r>
-            <w:r>
-              <w:rPr>
-                <w:noProof/>
-                <w:webHidden/>
-                <w:sz w:val="18"/>
-                <w:szCs w:val="16"/>
-              </w:rPr>
-              <w:fldChar w:fldCharType="begin"/>
-            </w:r>
-            <w:r>
-              <w:rPr>
-                <w:noProof/>
-                <w:webHidden/>
-                <w:sz w:val="18"/>
-                <w:szCs w:val="16"/>
-              </w:rPr>
-              <w:instrText xml:space="preserve"> PAGEREF _Toc147687272 \h </w:instrText>
-            </w:r>
-            <w:r>
-              <w:rPr>
-                <w:noProof/>
-                <w:webHidden/>
-                <w:sz w:val="18"/>
-                <w:szCs w:val="16"/>
-              </w:rPr>
-            </w:r>
-            <w:r>
-              <w:rPr>
-                <w:noProof/>
-                <w:webHidden/>
-                <w:sz w:val="18"/>
-                <w:szCs w:val="16"/>
-              </w:rPr>
-              <w:fldChar w:fldCharType="separate"/>
-            </w:r>
-            <w:r>
-              <w:rPr>
-                <w:noProof/>
-                <w:webHidden/>
-                <w:sz w:val="18"/>
-                <w:szCs w:val="16"/>
-              </w:rPr>
-              <w:t>8</w:t>
-            </w:r>
-            <w:r>
-              <w:rPr>
-                <w:noProof/>
-                <w:webHidden/>
-                <w:sz w:val="18"/>
-                <w:szCs w:val="16"/>
-              </w:rPr>
-              <w:fldChar w:fldCharType="end"/>
-            </w:r>
-          </w:hyperlink>
-        </w:p>
-        <w:p>
-          <w:pPr>
-            <w:pStyle w:val="TOC2"/>
-            <w:tabs>
-              <w:tab w:val="left" w:pos="1050"/>
-              <w:tab w:val="right" w:leader="dot" w:pos="9980"/>
-            </w:tabs>
-            <w:ind w:left="360"/>
-            <w:rPr>
-              <w:rFonts w:eastAsiaTheme="minorEastAsia"/>
-              <w:noProof/>
-              <w:sz w:val="15"/>
-              <w:szCs w:val="16"/>
-            </w:rPr>
-          </w:pPr>
-          <w:hyperlink w:anchor="_Toc147687273" w:history="1">
-            <w:r>
-              <w:rPr>
-                <w:rStyle w:val="af4"/>
-                <w:rFonts w:ascii="微软雅黑" w:eastAsia="微软雅黑" w:hAnsi="微软雅黑"/>
-                <w:noProof/>
-                <w:sz w:val="18"/>
-                <w:szCs w:val="16"/>
-              </w:rPr>
-              <w:t>3.1</w:t>
-            </w:r>
-            <w:r>
-              <w:rPr>
-                <w:rFonts w:eastAsiaTheme="minorEastAsia"/>
-                <w:noProof/>
-                <w:sz w:val="15"/>
-                <w:szCs w:val="16"/>
-              </w:rPr>
-              <w:tab/>
-            </w:r>
-            <w:r>
-              <w:rPr>
-                <w:rStyle w:val="af4"/>
-                <w:rFonts w:ascii="微软雅黑" w:eastAsia="微软雅黑" w:hAnsi="微软雅黑"/>
-                <w:noProof/>
-                <w:sz w:val="18"/>
-                <w:szCs w:val="16"/>
-              </w:rPr>
-              <w:t>数据建表</w:t>
-            </w:r>
-            <w:r>
-              <w:rPr>
-                <w:noProof/>
-                <w:webHidden/>
-                <w:sz w:val="18"/>
-                <w:szCs w:val="16"/>
-              </w:rPr>
-              <w:tab/>
-            </w:r>
-            <w:r>
-              <w:rPr>
-                <w:noProof/>
-                <w:webHidden/>
-                <w:sz w:val="18"/>
-                <w:szCs w:val="16"/>
-              </w:rPr>
-              <w:fldChar w:fldCharType="begin"/>
-            </w:r>
-            <w:r>
-              <w:rPr>
-                <w:noProof/>
-                <w:webHidden/>
-                <w:sz w:val="18"/>
-                <w:szCs w:val="16"/>
-              </w:rPr>
-              <w:instrText xml:space="preserve"> PAGEREF _Toc147687273 \h </w:instrText>
-            </w:r>
-            <w:r>
-              <w:rPr>
-                <w:noProof/>
-                <w:webHidden/>
-                <w:sz w:val="18"/>
-                <w:szCs w:val="16"/>
-              </w:rPr>
-            </w:r>
-            <w:r>
-              <w:rPr>
-                <w:noProof/>
-                <w:webHidden/>
-                <w:sz w:val="18"/>
-                <w:szCs w:val="16"/>
-              </w:rPr>
-              <w:fldChar w:fldCharType="separate"/>
-            </w:r>
-            <w:r>
-              <w:rPr>
-                <w:noProof/>
-                <w:webHidden/>
-                <w:sz w:val="18"/>
-                <w:szCs w:val="16"/>
-              </w:rPr>
-              <w:t>8</w:t>
-            </w:r>
-            <w:r>
-              <w:rPr>
-                <w:noProof/>
-                <w:webHidden/>
-                <w:sz w:val="18"/>
-                <w:szCs w:val="16"/>
-              </w:rPr>
-              <w:fldChar w:fldCharType="end"/>
-            </w:r>
-          </w:hyperlink>
-        </w:p>
-        <w:p>
-          <w:pPr>
-            <w:pStyle w:val="TOC3"/>
-            <w:tabs>
-              <w:tab w:val="left" w:pos="1680"/>
-            </w:tabs>
-            <w:ind w:left="720"/>
-            <w:rPr>
-              <w:rFonts w:eastAsiaTheme="minorEastAsia"/>
-              <w:noProof/>
-              <w:sz w:val="15"/>
-              <w:szCs w:val="16"/>
-            </w:rPr>
-          </w:pPr>
-          <w:hyperlink w:anchor="_Toc147687274" w:history="1">
-            <w:r>
-              <w:rPr>
-                <w:rStyle w:val="af4"/>
-                <w:rFonts w:ascii="微软雅黑" w:eastAsia="微软雅黑" w:hAnsi="微软雅黑"/>
-                <w:noProof/>
-                <w:sz w:val="18"/>
-                <w:szCs w:val="16"/>
-              </w:rPr>
-              <w:t>3.1.1</w:t>
-            </w:r>
-            <w:r>
-              <w:rPr>
-                <w:rFonts w:eastAsiaTheme="minorEastAsia"/>
-                <w:noProof/>
-                <w:sz w:val="15"/>
-                <w:szCs w:val="16"/>
-              </w:rPr>
-              <w:tab/>
-            </w:r>
-            <w:r>
-              <w:rPr>
-                <w:rStyle w:val="af4"/>
-                <w:rFonts w:ascii="微软雅黑" w:eastAsia="微软雅黑" w:hAnsi="微软雅黑"/>
-                <w:noProof/>
-                <w:sz w:val="18"/>
-                <w:szCs w:val="16"/>
-              </w:rPr>
-              <w:t>用户信息</w:t>
-            </w:r>
-            <w:r>
-              <w:rPr>
-                <w:noProof/>
-                <w:webHidden/>
-                <w:sz w:val="18"/>
-                <w:szCs w:val="16"/>
-              </w:rPr>
-              <w:tab/>
-            </w:r>
-            <w:r>
-              <w:rPr>
-                <w:noProof/>
-                <w:webHidden/>
-                <w:sz w:val="18"/>
-                <w:szCs w:val="16"/>
-              </w:rPr>
-              <w:fldChar w:fldCharType="begin"/>
-            </w:r>
-            <w:r>
-              <w:rPr>
-                <w:noProof/>
-                <w:webHidden/>
-                <w:sz w:val="18"/>
-                <w:szCs w:val="16"/>
-              </w:rPr>
-              <w:instrText xml:space="preserve"> PAGEREF _Toc147687274 \h </w:instrText>
-            </w:r>
-            <w:r>
-              <w:rPr>
-                <w:noProof/>
-                <w:webHidden/>
-                <w:sz w:val="18"/>
-                <w:szCs w:val="16"/>
-              </w:rPr>
-            </w:r>
-            <w:r>
-              <w:rPr>
-                <w:noProof/>
-                <w:webHidden/>
-                <w:sz w:val="18"/>
-                <w:szCs w:val="16"/>
-              </w:rPr>
-              <w:fldChar w:fldCharType="separate"/>
-            </w:r>
-            <w:r>
-              <w:rPr>
-                <w:noProof/>
-                <w:webHidden/>
-                <w:sz w:val="18"/>
-                <w:szCs w:val="16"/>
-              </w:rPr>
-              <w:t>8</w:t>
-            </w:r>
-            <w:r>
-              <w:rPr>
-                <w:noProof/>
-                <w:webHidden/>
-                <w:sz w:val="18"/>
-                <w:szCs w:val="16"/>
-              </w:rPr>
-              <w:fldChar w:fldCharType="end"/>
-            </w:r>
-          </w:hyperlink>
-        </w:p>
-        <w:p>
-          <w:pPr>
-            <w:pStyle w:val="TOC3"/>
-            <w:tabs>
-              <w:tab w:val="left" w:pos="1680"/>
-            </w:tabs>
-            <w:ind w:left="720"/>
-            <w:rPr>
-              <w:rFonts w:eastAsiaTheme="minorEastAsia"/>
-              <w:noProof/>
-              <w:sz w:val="15"/>
-              <w:szCs w:val="16"/>
-            </w:rPr>
-          </w:pPr>
-          <w:hyperlink w:anchor="_Toc147687275" w:history="1">
-            <w:r>
-              <w:rPr>
-                <w:rStyle w:val="af4"/>
-                <w:rFonts w:ascii="微软雅黑" w:eastAsia="微软雅黑" w:hAnsi="微软雅黑"/>
-                <w:noProof/>
-                <w:sz w:val="18"/>
-                <w:szCs w:val="16"/>
-              </w:rPr>
-              <w:t>3.1.2</w:t>
-            </w:r>
-            <w:r>
-              <w:rPr>
-                <w:rFonts w:eastAsiaTheme="minorEastAsia"/>
-                <w:noProof/>
-                <w:sz w:val="15"/>
-                <w:szCs w:val="16"/>
-              </w:rPr>
-              <w:tab/>
-            </w:r>
-            <w:r>
-              <w:rPr>
-                <w:rStyle w:val="af4"/>
-                <w:rFonts w:ascii="微软雅黑" w:eastAsia="微软雅黑" w:hAnsi="微软雅黑"/>
-                <w:noProof/>
-                <w:sz w:val="18"/>
-                <w:szCs w:val="16"/>
-              </w:rPr>
-              <w:t>设备信息</w:t>
-            </w:r>
-            <w:r>
-              <w:rPr>
-                <w:noProof/>
-                <w:webHidden/>
-                <w:sz w:val="18"/>
-                <w:szCs w:val="16"/>
-              </w:rPr>
-              <w:tab/>
-            </w:r>
-            <w:r>
-              <w:rPr>
-                <w:noProof/>
-                <w:webHidden/>
-                <w:sz w:val="18"/>
-                <w:szCs w:val="16"/>
-              </w:rPr>
-              <w:fldChar w:fldCharType="begin"/>
-            </w:r>
-            <w:r>
-              <w:rPr>
-                <w:noProof/>
-                <w:webHidden/>
-                <w:sz w:val="18"/>
-                <w:szCs w:val="16"/>
-              </w:rPr>
-              <w:instrText xml:space="preserve"> PAGEREF _Toc147687275 \h </w:instrText>
-            </w:r>
-            <w:r>
-              <w:rPr>
-                <w:noProof/>
-                <w:webHidden/>
-                <w:sz w:val="18"/>
-                <w:szCs w:val="16"/>
-              </w:rPr>
-            </w:r>
-            <w:r>
-              <w:rPr>
-                <w:noProof/>
-                <w:webHidden/>
-                <w:sz w:val="18"/>
-                <w:szCs w:val="16"/>
-              </w:rPr>
-              <w:fldChar w:fldCharType="separate"/>
-            </w:r>
-            <w:r>
-              <w:rPr>
-                <w:noProof/>
-                <w:webHidden/>
-                <w:sz w:val="18"/>
-                <w:szCs w:val="16"/>
-              </w:rPr>
-              <w:t>9</w:t>
-            </w:r>
-            <w:r>
-              <w:rPr>
-                <w:noProof/>
-                <w:webHidden/>
-                <w:sz w:val="18"/>
-                <w:szCs w:val="16"/>
-              </w:rPr>
-              <w:fldChar w:fldCharType="end"/>
-            </w:r>
-          </w:hyperlink>
-        </w:p>
-        <w:p>
-          <w:pPr>
-            <w:pStyle w:val="TOC3"/>
-            <w:tabs>
-              <w:tab w:val="left" w:pos="1680"/>
-            </w:tabs>
-            <w:ind w:left="720"/>
-            <w:rPr>
-              <w:rFonts w:eastAsiaTheme="minorEastAsia"/>
-              <w:noProof/>
-              <w:sz w:val="15"/>
-              <w:szCs w:val="16"/>
-            </w:rPr>
-          </w:pPr>
-          <w:hyperlink w:anchor="_Toc147687276" w:history="1">
-            <w:r>
-              <w:rPr>
-                <w:rStyle w:val="af4"/>
-                <w:rFonts w:ascii="微软雅黑" w:eastAsia="微软雅黑" w:hAnsi="微软雅黑"/>
-                <w:noProof/>
-                <w:sz w:val="18"/>
-                <w:szCs w:val="16"/>
-              </w:rPr>
-              <w:t>3.1.3</w:t>
-            </w:r>
-            <w:r>
-              <w:rPr>
-                <w:rFonts w:eastAsiaTheme="minorEastAsia"/>
-                <w:noProof/>
-                <w:sz w:val="15"/>
-                <w:szCs w:val="16"/>
-              </w:rPr>
-              <w:tab/>
-            </w:r>
-            <w:r>
-              <w:rPr>
-                <w:rStyle w:val="af4"/>
-                <w:rFonts w:ascii="微软雅黑" w:eastAsia="微软雅黑" w:hAnsi="微软雅黑"/>
-                <w:noProof/>
-                <w:sz w:val="18"/>
-                <w:szCs w:val="16"/>
-              </w:rPr>
-              <w:t>通信信息</w:t>
-            </w:r>
-            <w:r>
-              <w:rPr>
-                <w:noProof/>
-                <w:webHidden/>
-                <w:sz w:val="18"/>
-                <w:szCs w:val="16"/>
-              </w:rPr>
-              <w:tab/>
-            </w:r>
-            <w:r>
-              <w:rPr>
-                <w:noProof/>
-                <w:webHidden/>
-                <w:sz w:val="18"/>
-                <w:szCs w:val="16"/>
-              </w:rPr>
-              <w:fldChar w:fldCharType="begin"/>
-            </w:r>
-            <w:r>
-              <w:rPr>
-                <w:noProof/>
-                <w:webHidden/>
-                <w:sz w:val="18"/>
-                <w:szCs w:val="16"/>
-              </w:rPr>
-              <w:instrText xml:space="preserve"> PAGEREF _Toc147687276 \h </w:instrText>
-            </w:r>
-            <w:r>
-              <w:rPr>
-                <w:noProof/>
-                <w:webHidden/>
-                <w:sz w:val="18"/>
-                <w:szCs w:val="16"/>
-              </w:rPr>
-            </w:r>
-            <w:r>
-              <w:rPr>
-                <w:noProof/>
-                <w:webHidden/>
-                <w:sz w:val="18"/>
-                <w:szCs w:val="16"/>
-              </w:rPr>
-              <w:fldChar w:fldCharType="separate"/>
-            </w:r>
-            <w:r>
-              <w:rPr>
-                <w:noProof/>
-                <w:webHidden/>
-                <w:sz w:val="18"/>
-                <w:szCs w:val="16"/>
-              </w:rPr>
-              <w:t>10</w:t>
-            </w:r>
-            <w:r>
-              <w:rPr>
-                <w:noProof/>
-                <w:webHidden/>
-                <w:sz w:val="18"/>
-                <w:szCs w:val="16"/>
-              </w:rPr>
-              <w:fldChar w:fldCharType="end"/>
-            </w:r>
-          </w:hyperlink>
-        </w:p>
-        <w:p>
-          <w:pPr>
-            <w:pStyle w:val="TOC2"/>
-            <w:tabs>
-              <w:tab w:val="left" w:pos="1050"/>
-              <w:tab w:val="right" w:leader="dot" w:pos="9980"/>
-            </w:tabs>
-            <w:ind w:left="360"/>
-            <w:rPr>
-              <w:rFonts w:eastAsiaTheme="minorEastAsia"/>
-              <w:noProof/>
-              <w:sz w:val="15"/>
-              <w:szCs w:val="16"/>
-            </w:rPr>
-          </w:pPr>
-          <w:hyperlink w:anchor="_Toc147687277" w:history="1">
-            <w:r>
-              <w:rPr>
-                <w:rStyle w:val="af4"/>
-                <w:rFonts w:ascii="微软雅黑" w:eastAsia="微软雅黑" w:hAnsi="微软雅黑"/>
-                <w:noProof/>
-                <w:sz w:val="18"/>
-                <w:szCs w:val="16"/>
-              </w:rPr>
-              <w:t>3.2</w:t>
-            </w:r>
-            <w:r>
-              <w:rPr>
-                <w:rFonts w:eastAsiaTheme="minorEastAsia"/>
-                <w:noProof/>
-                <w:sz w:val="15"/>
-                <w:szCs w:val="16"/>
-              </w:rPr>
-              <w:tab/>
-            </w:r>
-            <w:r>
-              <w:rPr>
-                <w:rStyle w:val="af4"/>
-                <w:rFonts w:ascii="微软雅黑" w:eastAsia="微软雅黑" w:hAnsi="微软雅黑"/>
-                <w:noProof/>
-                <w:sz w:val="18"/>
-                <w:szCs w:val="16"/>
-              </w:rPr>
-              <w:t>ER关系图</w:t>
-            </w:r>
-            <w:r>
-              <w:rPr>
-                <w:noProof/>
-                <w:webHidden/>
-                <w:sz w:val="18"/>
-                <w:szCs w:val="16"/>
-              </w:rPr>
-              <w:tab/>
-            </w:r>
-            <w:r>
-              <w:rPr>
-                <w:noProof/>
-                <w:webHidden/>
-                <w:sz w:val="18"/>
-                <w:szCs w:val="16"/>
-              </w:rPr>
-              <w:fldChar w:fldCharType="begin"/>
-            </w:r>
-            <w:r>
-              <w:rPr>
-                <w:noProof/>
-                <w:webHidden/>
-                <w:sz w:val="18"/>
-                <w:szCs w:val="16"/>
-              </w:rPr>
-              <w:instrText xml:space="preserve"> PAGEREF _Toc147687277 \h </w:instrText>
-            </w:r>
-            <w:r>
-              <w:rPr>
-                <w:noProof/>
-                <w:webHidden/>
-                <w:sz w:val="18"/>
-                <w:szCs w:val="16"/>
-              </w:rPr>
-            </w:r>
-            <w:r>
-              <w:rPr>
-                <w:noProof/>
-                <w:webHidden/>
-                <w:sz w:val="18"/>
-                <w:szCs w:val="16"/>
-              </w:rPr>
-              <w:fldChar w:fldCharType="separate"/>
-            </w:r>
-            <w:r>
-              <w:rPr>
-                <w:noProof/>
-                <w:webHidden/>
-                <w:sz w:val="18"/>
-                <w:szCs w:val="16"/>
-              </w:rPr>
-              <w:t>11</w:t>
-            </w:r>
-            <w:r>
-              <w:rPr>
-                <w:noProof/>
-                <w:webHidden/>
-                <w:sz w:val="18"/>
-                <w:szCs w:val="16"/>
-              </w:rPr>
-              <w:fldChar w:fldCharType="end"/>
-            </w:r>
-          </w:hyperlink>
-        </w:p>
-        <w:p>
-          <w:pPr>
-            <w:pStyle w:val="TOC1"/>
-            <w:tabs>
-              <w:tab w:val="left" w:pos="420"/>
-              <w:tab w:val="right" w:leader="dot" w:pos="9980"/>
-            </w:tabs>
-            <w:rPr>
-              <w:rFonts w:eastAsiaTheme="minorEastAsia"/>
-              <w:noProof/>
-              <w:sz w:val="15"/>
-              <w:szCs w:val="16"/>
-            </w:rPr>
-          </w:pPr>
-          <w:hyperlink w:anchor="_Toc147687278" w:history="1">
-            <w:r>
-              <w:rPr>
-                <w:rStyle w:val="af4"/>
-                <w:rFonts w:ascii="微软雅黑" w:eastAsia="微软雅黑" w:hAnsi="微软雅黑"/>
-                <w:noProof/>
-                <w:sz w:val="18"/>
-                <w:szCs w:val="16"/>
-              </w:rPr>
-              <w:t>4</w:t>
-            </w:r>
-            <w:r>
-              <w:rPr>
-                <w:rFonts w:eastAsiaTheme="minorEastAsia"/>
-                <w:noProof/>
-                <w:sz w:val="15"/>
-                <w:szCs w:val="16"/>
-              </w:rPr>
-              <w:tab/>
-            </w:r>
-            <w:r>
-              <w:rPr>
-                <w:rStyle w:val="af4"/>
-                <w:rFonts w:ascii="微软雅黑" w:eastAsia="微软雅黑" w:hAnsi="微软雅黑"/>
-                <w:noProof/>
-                <w:sz w:val="18"/>
-                <w:szCs w:val="16"/>
-              </w:rPr>
-              <w:t>系统界面设计</w:t>
-            </w:r>
-            <w:r>
-              <w:rPr>
-                <w:noProof/>
-                <w:webHidden/>
-                <w:sz w:val="18"/>
-                <w:szCs w:val="16"/>
-              </w:rPr>
-              <w:tab/>
-            </w:r>
-            <w:r>
-              <w:rPr>
-                <w:noProof/>
-                <w:webHidden/>
-                <w:sz w:val="18"/>
-                <w:szCs w:val="16"/>
-              </w:rPr>
-              <w:fldChar w:fldCharType="begin"/>
-            </w:r>
-            <w:r>
-              <w:rPr>
-                <w:noProof/>
-                <w:webHidden/>
-                <w:sz w:val="18"/>
-                <w:szCs w:val="16"/>
-              </w:rPr>
-              <w:instrText xml:space="preserve"> PAGEREF _Toc147687278 \h </w:instrText>
-            </w:r>
-            <w:r>
-              <w:rPr>
-                <w:noProof/>
-                <w:webHidden/>
-                <w:sz w:val="18"/>
-                <w:szCs w:val="16"/>
-              </w:rPr>
-            </w:r>
-            <w:r>
-              <w:rPr>
-                <w:noProof/>
-                <w:webHidden/>
-                <w:sz w:val="18"/>
-                <w:szCs w:val="16"/>
-              </w:rPr>
-              <w:fldChar w:fldCharType="separate"/>
-            </w:r>
-            <w:r>
-              <w:rPr>
-                <w:noProof/>
-                <w:webHidden/>
-                <w:sz w:val="18"/>
-                <w:szCs w:val="16"/>
-              </w:rPr>
-              <w:t>12</w:t>
-            </w:r>
-            <w:r>
-              <w:rPr>
-                <w:noProof/>
-                <w:webHidden/>
-                <w:sz w:val="18"/>
-                <w:szCs w:val="16"/>
-              </w:rPr>
-              <w:fldChar w:fldCharType="end"/>
-            </w:r>
-          </w:hyperlink>
-        </w:p>
-        <w:p>
-          <w:pPr>
-            <w:pStyle w:val="TOC2"/>
-            <w:tabs>
-              <w:tab w:val="left" w:pos="1050"/>
-              <w:tab w:val="right" w:leader="dot" w:pos="9980"/>
-            </w:tabs>
-            <w:ind w:left="360"/>
-            <w:rPr>
-              <w:rFonts w:eastAsiaTheme="minorEastAsia"/>
-              <w:noProof/>
-              <w:sz w:val="15"/>
-              <w:szCs w:val="16"/>
-            </w:rPr>
-          </w:pPr>
-          <w:hyperlink w:anchor="_Toc147687279" w:history="1">
-            <w:r>
-              <w:rPr>
-                <w:rStyle w:val="af4"/>
-                <w:rFonts w:ascii="微软雅黑" w:eastAsia="微软雅黑" w:hAnsi="微软雅黑"/>
-                <w:noProof/>
-                <w:sz w:val="18"/>
-                <w:szCs w:val="16"/>
-              </w:rPr>
-              <w:t>4.1</w:t>
-            </w:r>
-            <w:r>
-              <w:rPr>
-                <w:rFonts w:eastAsiaTheme="minorEastAsia"/>
-                <w:noProof/>
-                <w:sz w:val="15"/>
-                <w:szCs w:val="16"/>
-              </w:rPr>
-              <w:tab/>
-            </w:r>
-            <w:r>
-              <w:rPr>
-                <w:rStyle w:val="af4"/>
-                <w:rFonts w:ascii="微软雅黑" w:eastAsia="微软雅黑" w:hAnsi="微软雅黑"/>
-                <w:noProof/>
-                <w:sz w:val="18"/>
-                <w:szCs w:val="16"/>
-              </w:rPr>
-              <w:t>用户相关界面</w:t>
-            </w:r>
-            <w:r>
-              <w:rPr>
-                <w:noProof/>
-                <w:webHidden/>
-                <w:sz w:val="18"/>
-                <w:szCs w:val="16"/>
-              </w:rPr>
-              <w:tab/>
-            </w:r>
-            <w:r>
-              <w:rPr>
-                <w:noProof/>
-                <w:webHidden/>
-                <w:sz w:val="18"/>
-                <w:szCs w:val="16"/>
-              </w:rPr>
-              <w:fldChar w:fldCharType="begin"/>
-            </w:r>
-            <w:r>
-              <w:rPr>
-                <w:noProof/>
-                <w:webHidden/>
-                <w:sz w:val="18"/>
-                <w:szCs w:val="16"/>
-              </w:rPr>
-              <w:instrText xml:space="preserve"> PAGEREF _Toc147687279 \h </w:instrText>
-            </w:r>
-            <w:r>
-              <w:rPr>
-                <w:noProof/>
-                <w:webHidden/>
-                <w:sz w:val="18"/>
-                <w:szCs w:val="16"/>
-              </w:rPr>
-            </w:r>
-            <w:r>
-              <w:rPr>
-                <w:noProof/>
-                <w:webHidden/>
-                <w:sz w:val="18"/>
-                <w:szCs w:val="16"/>
-              </w:rPr>
-              <w:fldChar w:fldCharType="separate"/>
-            </w:r>
-            <w:r>
-              <w:rPr>
-                <w:noProof/>
-                <w:webHidden/>
-                <w:sz w:val="18"/>
-                <w:szCs w:val="16"/>
-              </w:rPr>
-              <w:t>12</w:t>
-            </w:r>
-            <w:r>
-              <w:rPr>
-                <w:noProof/>
-                <w:webHidden/>
-                <w:sz w:val="18"/>
-                <w:szCs w:val="16"/>
-              </w:rPr>
-              <w:fldChar w:fldCharType="end"/>
-            </w:r>
-          </w:hyperlink>
-        </w:p>
-        <w:p>
-          <w:pPr>
-            <w:pStyle w:val="TOC2"/>
-            <w:tabs>
-              <w:tab w:val="left" w:pos="1050"/>
-              <w:tab w:val="right" w:leader="dot" w:pos="9980"/>
-            </w:tabs>
-            <w:ind w:left="360"/>
-            <w:rPr>
-              <w:rFonts w:eastAsiaTheme="minorEastAsia"/>
-              <w:noProof/>
-              <w:sz w:val="15"/>
-              <w:szCs w:val="16"/>
-            </w:rPr>
-          </w:pPr>
-          <w:hyperlink w:anchor="_Toc147687280" w:history="1">
-            <w:r>
-              <w:rPr>
-                <w:rStyle w:val="af4"/>
-                <w:rFonts w:ascii="微软雅黑" w:eastAsia="微软雅黑" w:hAnsi="微软雅黑"/>
-                <w:noProof/>
-                <w:sz w:val="18"/>
-                <w:szCs w:val="16"/>
-              </w:rPr>
-              <w:t>4.2</w:t>
-            </w:r>
-            <w:r>
-              <w:rPr>
-                <w:rFonts w:eastAsiaTheme="minorEastAsia"/>
-                <w:noProof/>
-                <w:sz w:val="15"/>
-                <w:szCs w:val="16"/>
-              </w:rPr>
-              <w:tab/>
-            </w:r>
-            <w:r>
-              <w:rPr>
-                <w:rStyle w:val="af4"/>
-                <w:rFonts w:ascii="微软雅黑" w:eastAsia="微软雅黑" w:hAnsi="微软雅黑"/>
-                <w:noProof/>
-                <w:sz w:val="18"/>
-                <w:szCs w:val="16"/>
-              </w:rPr>
-              <w:t>设备相关界面</w:t>
-            </w:r>
-            <w:r>
-              <w:rPr>
-                <w:noProof/>
-                <w:webHidden/>
-                <w:sz w:val="18"/>
-                <w:szCs w:val="16"/>
-              </w:rPr>
-              <w:tab/>
-            </w:r>
-            <w:r>
-              <w:rPr>
-                <w:noProof/>
-                <w:webHidden/>
-                <w:sz w:val="18"/>
-                <w:szCs w:val="16"/>
-              </w:rPr>
-              <w:fldChar w:fldCharType="begin"/>
-            </w:r>
-            <w:r>
-              <w:rPr>
-                <w:noProof/>
-                <w:webHidden/>
-                <w:sz w:val="18"/>
-                <w:szCs w:val="16"/>
-              </w:rPr>
-              <w:instrText xml:space="preserve"> PAGEREF _Toc147687280 \h </w:instrText>
-            </w:r>
-            <w:r>
-              <w:rPr>
-                <w:noProof/>
-                <w:webHidden/>
-                <w:sz w:val="18"/>
-                <w:szCs w:val="16"/>
-              </w:rPr>
-            </w:r>
-            <w:r>
-              <w:rPr>
-                <w:noProof/>
-                <w:webHidden/>
-                <w:sz w:val="18"/>
-                <w:szCs w:val="16"/>
-              </w:rPr>
-              <w:fldChar w:fldCharType="separate"/>
-            </w:r>
-            <w:r>
-              <w:rPr>
-                <w:noProof/>
-                <w:webHidden/>
-                <w:sz w:val="18"/>
-                <w:szCs w:val="16"/>
-              </w:rPr>
-              <w:t>14</w:t>
-            </w:r>
-            <w:r>
-              <w:rPr>
-                <w:noProof/>
-                <w:webHidden/>
-                <w:sz w:val="18"/>
-                <w:szCs w:val="16"/>
-              </w:rPr>
-              <w:fldChar w:fldCharType="end"/>
-            </w:r>
-          </w:hyperlink>
-        </w:p>
-        <w:p>
-          <w:pPr>
-            <w:pStyle w:val="TOC2"/>
-            <w:tabs>
-              <w:tab w:val="left" w:pos="1050"/>
-              <w:tab w:val="right" w:leader="dot" w:pos="9980"/>
-            </w:tabs>
-            <w:ind w:left="360"/>
-            <w:rPr>
-              <w:rFonts w:eastAsiaTheme="minorEastAsia"/>
-              <w:noProof/>
-              <w:sz w:val="15"/>
-              <w:szCs w:val="16"/>
-            </w:rPr>
-          </w:pPr>
-          <w:hyperlink w:anchor="_Toc147687281" w:history="1">
-            <w:r>
-              <w:rPr>
-                <w:rStyle w:val="af4"/>
-                <w:rFonts w:ascii="微软雅黑" w:eastAsia="微软雅黑" w:hAnsi="微软雅黑"/>
-                <w:noProof/>
-                <w:sz w:val="18"/>
-                <w:szCs w:val="16"/>
-              </w:rPr>
-              <w:t>4.3</w:t>
-            </w:r>
-            <w:r>
-              <w:rPr>
-                <w:rFonts w:eastAsiaTheme="minorEastAsia"/>
-                <w:noProof/>
-                <w:sz w:val="15"/>
-                <w:szCs w:val="16"/>
-              </w:rPr>
-              <w:tab/>
-            </w:r>
-            <w:r>
-              <w:rPr>
-                <w:rStyle w:val="af4"/>
-                <w:rFonts w:ascii="微软雅黑" w:eastAsia="微软雅黑" w:hAnsi="微软雅黑"/>
-                <w:noProof/>
-                <w:sz w:val="18"/>
-                <w:szCs w:val="16"/>
-              </w:rPr>
-              <w:t>统计信息相关界面</w:t>
-            </w:r>
-            <w:r>
-              <w:rPr>
-                <w:noProof/>
-                <w:webHidden/>
-                <w:sz w:val="18"/>
-                <w:szCs w:val="16"/>
-              </w:rPr>
-              <w:tab/>
-            </w:r>
-            <w:r>
-              <w:rPr>
-                <w:noProof/>
-                <w:webHidden/>
-                <w:sz w:val="18"/>
-                <w:szCs w:val="16"/>
-              </w:rPr>
-              <w:fldChar w:fldCharType="begin"/>
-            </w:r>
-            <w:r>
-              <w:rPr>
-                <w:noProof/>
-                <w:webHidden/>
-                <w:sz w:val="18"/>
-                <w:szCs w:val="16"/>
-              </w:rPr>
-              <w:instrText xml:space="preserve"> PAGEREF _Toc147687281 \h </w:instrText>
-            </w:r>
-            <w:r>
-              <w:rPr>
-                <w:noProof/>
-                <w:webHidden/>
-                <w:sz w:val="18"/>
-                <w:szCs w:val="16"/>
-              </w:rPr>
-            </w:r>
-            <w:r>
-              <w:rPr>
-                <w:noProof/>
-                <w:webHidden/>
-                <w:sz w:val="18"/>
-                <w:szCs w:val="16"/>
-              </w:rPr>
-              <w:fldChar w:fldCharType="separate"/>
-            </w:r>
-            <w:r>
-              <w:rPr>
-                <w:noProof/>
-                <w:webHidden/>
-                <w:sz w:val="18"/>
-                <w:szCs w:val="16"/>
-              </w:rPr>
-              <w:t>15</w:t>
-            </w:r>
-            <w:r>
-              <w:rPr>
-                <w:noProof/>
-                <w:webHidden/>
-                <w:sz w:val="18"/>
-                <w:szCs w:val="16"/>
-              </w:rPr>
-              <w:fldChar w:fldCharType="end"/>
-            </w:r>
-          </w:hyperlink>
-        </w:p>
-        <w:p>
-          <w:pPr>
-            <w:pStyle w:val="TOC1"/>
-            <w:tabs>
-              <w:tab w:val="left" w:pos="420"/>
-              <w:tab w:val="right" w:leader="dot" w:pos="9980"/>
-            </w:tabs>
-            <w:rPr>
-              <w:rFonts w:eastAsiaTheme="minorEastAsia"/>
-              <w:noProof/>
-              <w:sz w:val="15"/>
-              <w:szCs w:val="16"/>
-            </w:rPr>
-          </w:pPr>
-          <w:hyperlink w:anchor="_Toc147687282" w:history="1">
-            <w:r>
-              <w:rPr>
-                <w:rStyle w:val="af4"/>
-                <w:rFonts w:ascii="微软雅黑" w:eastAsia="微软雅黑" w:hAnsi="微软雅黑"/>
-                <w:noProof/>
-                <w:sz w:val="18"/>
-                <w:szCs w:val="16"/>
-              </w:rPr>
-              <w:t>5</w:t>
-            </w:r>
-            <w:r>
-              <w:rPr>
-                <w:rFonts w:eastAsiaTheme="minorEastAsia"/>
-                <w:noProof/>
-                <w:sz w:val="15"/>
-                <w:szCs w:val="16"/>
-              </w:rPr>
-              <w:tab/>
-            </w:r>
-            <w:r>
-              <w:rPr>
-                <w:rStyle w:val="af4"/>
-                <w:rFonts w:ascii="微软雅黑" w:eastAsia="微软雅黑" w:hAnsi="微软雅黑"/>
-                <w:noProof/>
-                <w:sz w:val="18"/>
-                <w:szCs w:val="16"/>
-              </w:rPr>
-              <w:t>时间安排</w:t>
-            </w:r>
-            <w:r>
-              <w:rPr>
-                <w:noProof/>
-                <w:webHidden/>
-                <w:sz w:val="18"/>
-                <w:szCs w:val="16"/>
-              </w:rPr>
-              <w:tab/>
-            </w:r>
-            <w:r>
-              <w:rPr>
-                <w:noProof/>
-                <w:webHidden/>
-                <w:sz w:val="18"/>
-                <w:szCs w:val="16"/>
-              </w:rPr>
-              <w:fldChar w:fldCharType="begin"/>
-            </w:r>
-            <w:r>
-              <w:rPr>
-                <w:noProof/>
-                <w:webHidden/>
-                <w:sz w:val="18"/>
-                <w:szCs w:val="16"/>
-              </w:rPr>
-              <w:instrText xml:space="preserve"> PAGEREF _Toc147687282 \h </w:instrText>
-            </w:r>
-            <w:r>
-              <w:rPr>
-                <w:noProof/>
-                <w:webHidden/>
-                <w:sz w:val="18"/>
-                <w:szCs w:val="16"/>
-              </w:rPr>
-            </w:r>
-            <w:r>
-              <w:rPr>
-                <w:noProof/>
-                <w:webHidden/>
-                <w:sz w:val="18"/>
-                <w:szCs w:val="16"/>
-              </w:rPr>
-              <w:fldChar w:fldCharType="separate"/>
-            </w:r>
-            <w:r>
-              <w:rPr>
-                <w:noProof/>
-                <w:webHidden/>
-                <w:sz w:val="18"/>
-                <w:szCs w:val="16"/>
-              </w:rPr>
-              <w:t>18</w:t>
-            </w:r>
-            <w:r>
-              <w:rPr>
-                <w:noProof/>
-                <w:webHidden/>
-                <w:sz w:val="18"/>
-                <w:szCs w:val="16"/>
               </w:rPr>
               <w:fldChar w:fldCharType="end"/>
             </w:r>
@@ -3558,13 +1654,14 @@
           <w:rFonts w:ascii="微软雅黑" w:eastAsia="微软雅黑" w:hAnsi="微软雅黑"/>
         </w:rPr>
       </w:pPr>
+      <w:bookmarkStart w:id="0" w:name="_Toc151324090"/>
       <w:r>
         <w:rPr>
           <w:rFonts w:ascii="微软雅黑" w:eastAsia="微软雅黑" w:hAnsi="微软雅黑" w:hint="eastAsia"/>
         </w:rPr>
-        <w:lastRenderedPageBreak/>
-        <w:t>总体框架</w:t>
-      </w:r>
+        <w:t>环境配置</w:t>
+      </w:r>
+      <w:bookmarkEnd w:id="0"/>
     </w:p>
     <w:p>
       <w:pPr>
@@ -3580,36 +1677,120 @@
           <w:sz w:val="20"/>
           <w:szCs w:val="28"/>
         </w:rPr>
-        <w:t>使用了pycharm作为开发工具</w:t>
-      </w:r>
-    </w:p>
-    <w:p/>
-    <w:p/>
-    <w:p>
-      <w:pPr>
-        <w:spacing w:line="480" w:lineRule="auto"/>
-        <w:ind w:firstLineChars="200" w:firstLine="400"/>
-        <w:jc w:val="left"/>
+        <w:t>需要的环境有</w:t>
+      </w:r>
+      <w:r>
         <w:rPr>
           <w:rFonts w:ascii="微软雅黑" w:eastAsia="微软雅黑" w:hAnsi="微软雅黑"/>
           <w:sz w:val="20"/>
           <w:szCs w:val="28"/>
         </w:rPr>
-      </w:pPr>
-      <w:r>
+        <w:t>…..</w:t>
+      </w:r>
+    </w:p>
+    <w:p>
+      <w:pPr>
+        <w:spacing w:line="480" w:lineRule="auto"/>
         <w:rPr>
           <w:rFonts w:ascii="微软雅黑" w:eastAsia="微软雅黑" w:hAnsi="微软雅黑" w:hint="eastAsia"/>
           <w:sz w:val="20"/>
           <w:szCs w:val="28"/>
         </w:rPr>
-        <w:t>物联网（IoT，互联网物联网）是互联网的延伸和扩展，将各种信息传感设备与网络结合形成一个庞大网络，实现人、机、物在任何时间、任何地点的互联互通。物联网广泛应用于工业、农业、环境、交通、物流和安保等基础设施领域，推动了智能化发展，优化资源分配，提高行业效率。同时，在家居、医疗健康、教育、金融、旅游等领域改善了生活质量。</w:t>
-      </w:r>
+      </w:pPr>
     </w:p>
     <w:p>
       <w:pPr>
+        <w:pStyle w:val="1"/>
         <w:spacing w:line="480" w:lineRule="auto"/>
-        <w:ind w:firstLineChars="200" w:firstLine="400"/>
-        <w:jc w:val="left"/>
+        <w:rPr>
+          <w:rFonts w:ascii="微软雅黑" w:eastAsia="微软雅黑" w:hAnsi="微软雅黑"/>
+        </w:rPr>
+      </w:pPr>
+      <w:bookmarkStart w:id="1" w:name="_Toc151324091"/>
+      <w:r>
+        <w:rPr>
+          <w:rFonts w:ascii="微软雅黑" w:eastAsia="微软雅黑" w:hAnsi="微软雅黑" w:hint="eastAsia"/>
+        </w:rPr>
+        <w:t>开发日志</w:t>
+      </w:r>
+      <w:bookmarkEnd w:id="1"/>
+    </w:p>
+    <w:p>
+      <w:pPr>
+        <w:pStyle w:val="2"/>
+        <w:rPr>
+          <w:rFonts w:ascii="微软雅黑" w:eastAsia="微软雅黑" w:hAnsi="微软雅黑"/>
+        </w:rPr>
+      </w:pPr>
+      <w:bookmarkStart w:id="2" w:name="_Toc151324092"/>
+      <w:r>
+        <w:rPr>
+          <w:rFonts w:ascii="微软雅黑" w:eastAsia="微软雅黑" w:hAnsi="微软雅黑" w:hint="eastAsia"/>
+        </w:rPr>
+        <w:t>客户端</w:t>
+      </w:r>
+      <w:bookmarkEnd w:id="2"/>
+    </w:p>
+    <w:p>
+      <w:pPr>
+        <w:spacing w:line="480" w:lineRule="auto"/>
+        <w:rPr>
+          <w:rFonts w:ascii="微软雅黑" w:eastAsia="微软雅黑" w:hAnsi="微软雅黑"/>
+          <w:b/>
+          <w:bCs/>
+          <w:color w:val="4472C4" w:themeColor="accent5"/>
+          <w:sz w:val="21"/>
+          <w:szCs w:val="32"/>
+        </w:rPr>
+      </w:pPr>
+      <w:r>
+        <w:rPr>
+          <w:rFonts w:ascii="微软雅黑" w:eastAsia="微软雅黑" w:hAnsi="微软雅黑" w:hint="eastAsia"/>
+          <w:b/>
+          <w:bCs/>
+          <w:color w:val="4472C4" w:themeColor="accent5"/>
+          <w:sz w:val="21"/>
+          <w:szCs w:val="32"/>
+        </w:rPr>
+        <w:t>1</w:t>
+      </w:r>
+      <w:r>
+        <w:rPr>
+          <w:rFonts w:ascii="微软雅黑" w:eastAsia="微软雅黑" w:hAnsi="微软雅黑"/>
+          <w:b/>
+          <w:bCs/>
+          <w:color w:val="4472C4" w:themeColor="accent5"/>
+          <w:sz w:val="21"/>
+          <w:szCs w:val="32"/>
+        </w:rPr>
+        <w:t>1</w:t>
+      </w:r>
+      <w:r>
+        <w:rPr>
+          <w:rFonts w:ascii="微软雅黑" w:eastAsia="微软雅黑" w:hAnsi="微软雅黑"/>
+          <w:b/>
+          <w:bCs/>
+          <w:color w:val="4472C4" w:themeColor="accent5"/>
+          <w:sz w:val="21"/>
+          <w:szCs w:val="32"/>
+        </w:rPr>
+        <w:t>.</w:t>
+      </w:r>
+      <w:r>
+        <w:rPr>
+          <w:rFonts w:ascii="微软雅黑" w:eastAsia="微软雅黑" w:hAnsi="微软雅黑"/>
+          <w:b/>
+          <w:bCs/>
+          <w:color w:val="4472C4" w:themeColor="accent5"/>
+          <w:sz w:val="21"/>
+          <w:szCs w:val="32"/>
+        </w:rPr>
+        <w:t>19</w:t>
+      </w:r>
+    </w:p>
+    <w:p>
+      <w:pPr>
+        <w:spacing w:line="480" w:lineRule="auto"/>
         <w:rPr>
           <w:rFonts w:ascii="微软雅黑" w:eastAsia="微软雅黑" w:hAnsi="微软雅黑"/>
           <w:sz w:val="20"/>
@@ -3622,7 +1803,8 @@
           <w:sz w:val="20"/>
           <w:szCs w:val="28"/>
         </w:rPr>
-        <w:t>本</w:t>
+        <w:lastRenderedPageBreak/>
+        <w:t>根据老师提供的代码进行了一定的修改</w:t>
       </w:r>
       <w:r>
         <w:rPr>
@@ -3630,74 +1812,43 @@
           <w:sz w:val="20"/>
           <w:szCs w:val="28"/>
         </w:rPr>
-        <w:t>项目是202</w:t>
-      </w:r>
-      <w:r>
+        <w:t>，主要如下，解决了一个</w:t>
+      </w:r>
+      <w:r>
+        <w:rPr>
+          <w:rFonts w:ascii="微软雅黑" w:eastAsia="微软雅黑" w:hAnsi="微软雅黑" w:hint="eastAsia"/>
+          <w:sz w:val="20"/>
+          <w:szCs w:val="28"/>
+        </w:rPr>
+        <w:t>java编译过程中的</w:t>
+      </w:r>
+      <w:r>
+        <w:rPr>
+          <w:rFonts w:ascii="微软雅黑" w:eastAsia="微软雅黑" w:hAnsi="微软雅黑" w:hint="eastAsia"/>
+          <w:sz w:val="20"/>
+          <w:szCs w:val="28"/>
+        </w:rPr>
+        <w:t>报错</w:t>
+      </w:r>
+    </w:p>
+    <w:p>
+      <w:pPr>
+        <w:spacing w:line="480" w:lineRule="auto"/>
         <w:rPr>
           <w:rFonts w:ascii="微软雅黑" w:eastAsia="微软雅黑" w:hAnsi="微软雅黑"/>
           <w:sz w:val="20"/>
           <w:szCs w:val="28"/>
         </w:rPr>
-        <w:t>3</w:t>
-      </w:r>
-      <w:r>
-        <w:rPr>
-          <w:rFonts w:ascii="微软雅黑" w:eastAsia="微软雅黑" w:hAnsi="微软雅黑" w:hint="eastAsia"/>
-          <w:sz w:val="20"/>
-          <w:szCs w:val="28"/>
-        </w:rPr>
-        <w:t>-202</w:t>
-      </w:r>
-      <w:r>
-        <w:rPr>
-          <w:rFonts w:ascii="微软雅黑" w:eastAsia="微软雅黑" w:hAnsi="微软雅黑"/>
-          <w:sz w:val="20"/>
-          <w:szCs w:val="28"/>
-        </w:rPr>
-        <w:t>4</w:t>
-      </w:r>
-      <w:r>
-        <w:rPr>
-          <w:rFonts w:ascii="微软雅黑" w:eastAsia="微软雅黑" w:hAnsi="微软雅黑" w:hint="eastAsia"/>
-          <w:sz w:val="20"/>
-          <w:szCs w:val="28"/>
-        </w:rPr>
-        <w:t>春夏</w:t>
-      </w:r>
-      <w:r>
-        <w:rPr>
-          <w:rFonts w:ascii="微软雅黑" w:eastAsia="微软雅黑" w:hAnsi="微软雅黑" w:hint="eastAsia"/>
-          <w:sz w:val="20"/>
-          <w:szCs w:val="28"/>
-        </w:rPr>
-        <w:t>学期《B/S体系软件设计》的课程项目，旨在为用户提供友好的界面，适配手机移动端，并提供必要的软件项目文档，以便掌握web应用开发技术和流程。我的物联网应用网站以B/S结构设计，实现数据接收、统计分析，以及用户信息和设备配置的修改。该项目涵盖了web前后端、mqtt服务器和相关文档，由一人独立完成。</w:t>
-      </w:r>
-    </w:p>
-    <w:p>
-      <w:pPr>
-        <w:spacing w:line="480" w:lineRule="auto"/>
-        <w:ind w:firstLineChars="200" w:firstLine="460"/>
-        <w:jc w:val="center"/>
-        <w:rPr>
-          <w:rFonts w:ascii="微软雅黑" w:eastAsia="微软雅黑" w:hAnsi="微软雅黑"/>
-          <w:sz w:val="20"/>
-          <w:szCs w:val="28"/>
-        </w:rPr>
-      </w:pPr>
-      <w:r>
-        <w:rPr>
-          <w:rFonts w:ascii="微软雅黑" w:eastAsia="微软雅黑" w:hAnsi="微软雅黑" w:cs="宋体"/>
+      </w:pPr>
+      <w:r>
+        <w:rPr>
           <w:noProof/>
-          <w:color w:val="000000"/>
-          <w:kern w:val="0"/>
-          <w:sz w:val="23"/>
-          <w:szCs w:val="23"/>
         </w:rPr>
         <w:drawing>
-          <wp:inline distT="0" distB="0" distL="0" distR="0" wp14:anchorId="64AEDAB3" wp14:editId="2308E370">
-            <wp:extent cx="4803010" cy="2264228"/>
-            <wp:effectExtent l="0" t="0" r="0" b="3175"/>
-            <wp:docPr id="7" name="图片 7"/>
+          <wp:inline distT="0" distB="0" distL="0" distR="0" wp14:anchorId="607D2717" wp14:editId="1406F2E3">
+            <wp:extent cx="5999757" cy="3423684"/>
+            <wp:effectExtent l="0" t="0" r="1270" b="5715"/>
+            <wp:docPr id="3" name="图片 3"/>
             <wp:cNvGraphicFramePr>
               <a:graphicFrameLocks xmlns:a="http://schemas.openxmlformats.org/drawingml/2006/main" noChangeAspect="1"/>
             </wp:cNvGraphicFramePr>
@@ -3705,36 +1856,23 @@
               <a:graphicData uri="http://schemas.openxmlformats.org/drawingml/2006/picture">
                 <pic:pic xmlns:pic="http://schemas.openxmlformats.org/drawingml/2006/picture">
                   <pic:nvPicPr>
-                    <pic:cNvPr id="0" name="Picture 1"/>
-                    <pic:cNvPicPr>
-                      <a:picLocks noChangeAspect="1" noChangeArrowheads="1"/>
-                    </pic:cNvPicPr>
+                    <pic:cNvPr id="1" name=""/>
+                    <pic:cNvPicPr/>
                   </pic:nvPicPr>
                   <pic:blipFill>
-                    <a:blip r:embed="rId9" cstate="print">
-                      <a:extLst>
-                        <a:ext uri="{28A0092B-C50C-407E-A947-70E740481C1C}">
-                          <a14:useLocalDpi xmlns:a14="http://schemas.microsoft.com/office/drawing/2010/main" val="0"/>
-                        </a:ext>
-                      </a:extLst>
-                    </a:blip>
-                    <a:srcRect/>
+                    <a:blip r:embed="rId9"/>
                     <a:stretch>
                       <a:fillRect/>
                     </a:stretch>
                   </pic:blipFill>
-                  <pic:spPr bwMode="auto">
+                  <pic:spPr>
                     <a:xfrm>
                       <a:off x="0" y="0"/>
-                      <a:ext cx="4815324" cy="2270033"/>
+                      <a:ext cx="6007695" cy="3428214"/>
                     </a:xfrm>
                     <a:prstGeom prst="rect">
                       <a:avLst/>
                     </a:prstGeom>
-                    <a:noFill/>
-                    <a:ln>
-                      <a:noFill/>
-                    </a:ln>
                   </pic:spPr>
                 </pic:pic>
               </a:graphicData>
@@ -3745,39 +1883,6 @@
     </w:p>
     <w:p>
       <w:pPr>
-        <w:pStyle w:val="1"/>
-        <w:spacing w:line="480" w:lineRule="auto"/>
-        <w:rPr>
-          <w:rFonts w:ascii="微软雅黑" w:eastAsia="微软雅黑" w:hAnsi="微软雅黑"/>
-        </w:rPr>
-      </w:pPr>
-      <w:bookmarkStart w:id="0" w:name="_Toc147687264"/>
-      <w:r>
-        <w:rPr>
-          <w:rFonts w:ascii="微软雅黑" w:eastAsia="微软雅黑" w:hAnsi="微软雅黑" w:hint="eastAsia"/>
-        </w:rPr>
-        <w:t>系统设计</w:t>
-      </w:r>
-      <w:bookmarkEnd w:id="0"/>
-    </w:p>
-    <w:p>
-      <w:pPr>
-        <w:pStyle w:val="2"/>
-        <w:rPr>
-          <w:rFonts w:ascii="微软雅黑" w:eastAsia="微软雅黑" w:hAnsi="微软雅黑"/>
-        </w:rPr>
-      </w:pPr>
-      <w:bookmarkStart w:id="1" w:name="_Toc147687265"/>
-      <w:r>
-        <w:rPr>
-          <w:rFonts w:ascii="微软雅黑" w:eastAsia="微软雅黑" w:hAnsi="微软雅黑" w:hint="eastAsia"/>
-        </w:rPr>
-        <w:t>实验要求</w:t>
-      </w:r>
-      <w:bookmarkEnd w:id="1"/>
-    </w:p>
-    <w:p>
-      <w:pPr>
         <w:spacing w:line="480" w:lineRule="auto"/>
         <w:rPr>
           <w:rFonts w:ascii="微软雅黑" w:eastAsia="微软雅黑" w:hAnsi="微软雅黑"/>
@@ -3787,255 +1892,54 @@
       </w:pPr>
       <w:r>
         <w:rPr>
+          <w:noProof/>
+        </w:rPr>
+        <w:drawing>
+          <wp:inline distT="0" distB="0" distL="0" distR="0" wp14:anchorId="4E506203" wp14:editId="04CA829F">
+            <wp:extent cx="6343650" cy="1083945"/>
+            <wp:effectExtent l="0" t="0" r="0" b="1905"/>
+            <wp:docPr id="4" name="图片 4"/>
+            <wp:cNvGraphicFramePr>
+              <a:graphicFrameLocks xmlns:a="http://schemas.openxmlformats.org/drawingml/2006/main" noChangeAspect="1"/>
+            </wp:cNvGraphicFramePr>
+            <a:graphic xmlns:a="http://schemas.openxmlformats.org/drawingml/2006/main">
+              <a:graphicData uri="http://schemas.openxmlformats.org/drawingml/2006/picture">
+                <pic:pic xmlns:pic="http://schemas.openxmlformats.org/drawingml/2006/picture">
+                  <pic:nvPicPr>
+                    <pic:cNvPr id="1" name=""/>
+                    <pic:cNvPicPr/>
+                  </pic:nvPicPr>
+                  <pic:blipFill>
+                    <a:blip r:embed="rId10"/>
+                    <a:stretch>
+                      <a:fillRect/>
+                    </a:stretch>
+                  </pic:blipFill>
+                  <pic:spPr>
+                    <a:xfrm>
+                      <a:off x="0" y="0"/>
+                      <a:ext cx="6343650" cy="1083945"/>
+                    </a:xfrm>
+                    <a:prstGeom prst="rect">
+                      <a:avLst/>
+                    </a:prstGeom>
+                  </pic:spPr>
+                </pic:pic>
+              </a:graphicData>
+            </a:graphic>
+          </wp:inline>
+        </w:drawing>
+      </w:r>
+    </w:p>
+    <w:p>
+      <w:pPr>
+        <w:spacing w:line="480" w:lineRule="auto"/>
+        <w:rPr>
           <w:rFonts w:ascii="微软雅黑" w:eastAsia="微软雅黑" w:hAnsi="微软雅黑" w:hint="eastAsia"/>
           <w:sz w:val="20"/>
           <w:szCs w:val="28"/>
         </w:rPr>
-        <w:t xml:space="preserve">需要实现的基本功能如下： </w:t>
-      </w:r>
-    </w:p>
-    <w:p>
-      <w:pPr>
-        <w:spacing w:line="480" w:lineRule="auto"/>
-        <w:rPr>
-          <w:rFonts w:ascii="微软雅黑" w:eastAsia="微软雅黑" w:hAnsi="微软雅黑"/>
-          <w:sz w:val="20"/>
-          <w:szCs w:val="28"/>
-        </w:rPr>
-      </w:pPr>
-      <w:r>
-        <w:rPr>
-          <w:rFonts w:ascii="微软雅黑" w:eastAsia="微软雅黑" w:hAnsi="微软雅黑" w:hint="eastAsia"/>
-          <w:sz w:val="20"/>
-          <w:szCs w:val="28"/>
-        </w:rPr>
-        <w:t>1. 搭建一个</w:t>
-      </w:r>
-      <w:r>
-        <w:rPr>
-          <w:rFonts w:ascii="微软雅黑" w:eastAsia="微软雅黑" w:hAnsi="微软雅黑" w:hint="eastAsia"/>
-          <w:b/>
-          <w:bCs/>
-          <w:sz w:val="20"/>
-          <w:szCs w:val="28"/>
-        </w:rPr>
-        <w:t>mqtt服务器</w:t>
-      </w:r>
-      <w:r>
-        <w:rPr>
-          <w:rFonts w:ascii="微软雅黑" w:eastAsia="微软雅黑" w:hAnsi="微软雅黑" w:hint="eastAsia"/>
-          <w:sz w:val="20"/>
-          <w:szCs w:val="28"/>
-        </w:rPr>
-        <w:t xml:space="preserve">，能够接收指定的物联网终端模拟器发送的数据。 </w:t>
-      </w:r>
-    </w:p>
-    <w:p>
-      <w:pPr>
-        <w:spacing w:line="480" w:lineRule="auto"/>
-        <w:rPr>
-          <w:rFonts w:ascii="微软雅黑" w:eastAsia="微软雅黑" w:hAnsi="微软雅黑"/>
-          <w:sz w:val="20"/>
-          <w:szCs w:val="28"/>
-        </w:rPr>
-      </w:pPr>
-      <w:r>
-        <w:rPr>
-          <w:rFonts w:ascii="微软雅黑" w:eastAsia="微软雅黑" w:hAnsi="微软雅黑" w:hint="eastAsia"/>
-          <w:sz w:val="20"/>
-          <w:szCs w:val="28"/>
-        </w:rPr>
-        <w:t>2. 实现</w:t>
-      </w:r>
-      <w:r>
-        <w:rPr>
-          <w:rFonts w:ascii="微软雅黑" w:eastAsia="微软雅黑" w:hAnsi="微软雅黑" w:hint="eastAsia"/>
-          <w:b/>
-          <w:bCs/>
-          <w:sz w:val="20"/>
-          <w:szCs w:val="28"/>
-        </w:rPr>
-        <w:t>用户注册、登录</w:t>
-      </w:r>
-      <w:r>
-        <w:rPr>
-          <w:rFonts w:ascii="微软雅黑" w:eastAsia="微软雅黑" w:hAnsi="微软雅黑" w:hint="eastAsia"/>
-          <w:sz w:val="20"/>
-          <w:szCs w:val="28"/>
-        </w:rPr>
-        <w:t>功能，用户注册时需要填写必要的信息并验证，如用户名、密码要求在6字节以上，email</w:t>
-      </w:r>
-      <w:r>
-        <w:rPr>
-          <w:rFonts w:ascii="微软雅黑" w:eastAsia="微软雅黑" w:hAnsi="微软雅黑" w:hint="eastAsia"/>
-          <w:sz w:val="20"/>
-          <w:szCs w:val="28"/>
-        </w:rPr>
-        <w:lastRenderedPageBreak/>
-        <w:t xml:space="preserve">的格式验证，并保证用户名和email在系统中唯一，用户登录后可以进行以下操作。 </w:t>
-      </w:r>
-    </w:p>
-    <w:p>
-      <w:pPr>
-        <w:spacing w:line="480" w:lineRule="auto"/>
-        <w:rPr>
-          <w:rFonts w:ascii="微软雅黑" w:eastAsia="微软雅黑" w:hAnsi="微软雅黑"/>
-          <w:sz w:val="20"/>
-          <w:szCs w:val="28"/>
-        </w:rPr>
-      </w:pPr>
-      <w:r>
-        <w:rPr>
-          <w:rFonts w:ascii="微软雅黑" w:eastAsia="微软雅黑" w:hAnsi="微软雅黑" w:hint="eastAsia"/>
-          <w:sz w:val="20"/>
-          <w:szCs w:val="28"/>
-        </w:rPr>
-        <w:t>3. 提供</w:t>
-      </w:r>
-      <w:r>
-        <w:rPr>
-          <w:rFonts w:ascii="微软雅黑" w:eastAsia="微软雅黑" w:hAnsi="微软雅黑" w:hint="eastAsia"/>
-          <w:b/>
-          <w:bCs/>
-          <w:sz w:val="20"/>
-          <w:szCs w:val="28"/>
-        </w:rPr>
-        <w:t>设备配置界面</w:t>
-      </w:r>
-      <w:r>
-        <w:rPr>
-          <w:rFonts w:ascii="微软雅黑" w:eastAsia="微软雅黑" w:hAnsi="微软雅黑" w:hint="eastAsia"/>
-          <w:sz w:val="20"/>
-          <w:szCs w:val="28"/>
-        </w:rPr>
-        <w:t xml:space="preserve">，可以创建或修改设备信息，包含必要信息，如设备ID、设备名称、设备类型等 </w:t>
-      </w:r>
-    </w:p>
-    <w:p>
-      <w:pPr>
-        <w:spacing w:line="480" w:lineRule="auto"/>
-        <w:rPr>
-          <w:rFonts w:ascii="微软雅黑" w:eastAsia="微软雅黑" w:hAnsi="微软雅黑"/>
-          <w:sz w:val="20"/>
-          <w:szCs w:val="28"/>
-        </w:rPr>
-      </w:pPr>
-      <w:r>
-        <w:rPr>
-          <w:rFonts w:ascii="微软雅黑" w:eastAsia="微软雅黑" w:hAnsi="微软雅黑" w:hint="eastAsia"/>
-          <w:sz w:val="20"/>
-          <w:szCs w:val="28"/>
-        </w:rPr>
-        <w:t>4. 提供设备上报</w:t>
-      </w:r>
-      <w:r>
-        <w:rPr>
-          <w:rFonts w:ascii="微软雅黑" w:eastAsia="微软雅黑" w:hAnsi="微软雅黑" w:hint="eastAsia"/>
-          <w:b/>
-          <w:bCs/>
-          <w:sz w:val="20"/>
-          <w:szCs w:val="28"/>
-        </w:rPr>
-        <w:t>数据的查询统计界面</w:t>
-      </w:r>
-      <w:r>
-        <w:rPr>
-          <w:rFonts w:ascii="微软雅黑" w:eastAsia="微软雅黑" w:hAnsi="微软雅黑" w:hint="eastAsia"/>
-          <w:sz w:val="20"/>
-          <w:szCs w:val="28"/>
-        </w:rPr>
-        <w:t xml:space="preserve"> </w:t>
-      </w:r>
-    </w:p>
-    <w:p>
-      <w:pPr>
-        <w:spacing w:line="480" w:lineRule="auto"/>
-        <w:rPr>
-          <w:rFonts w:ascii="微软雅黑" w:eastAsia="微软雅黑" w:hAnsi="微软雅黑"/>
-          <w:sz w:val="20"/>
-          <w:szCs w:val="28"/>
-        </w:rPr>
-      </w:pPr>
-      <w:r>
-        <w:rPr>
-          <w:rFonts w:ascii="微软雅黑" w:eastAsia="微软雅黑" w:hAnsi="微软雅黑" w:hint="eastAsia"/>
-          <w:sz w:val="20"/>
-          <w:szCs w:val="28"/>
-        </w:rPr>
-        <w:t>5. 提供</w:t>
-      </w:r>
-      <w:r>
-        <w:rPr>
-          <w:rFonts w:ascii="微软雅黑" w:eastAsia="微软雅黑" w:hAnsi="微软雅黑" w:hint="eastAsia"/>
-          <w:b/>
-          <w:bCs/>
-          <w:sz w:val="20"/>
-          <w:szCs w:val="28"/>
-        </w:rPr>
-        <w:t>地图界面展示设备信息</w:t>
-      </w:r>
-      <w:r>
-        <w:rPr>
-          <w:rFonts w:ascii="微软雅黑" w:eastAsia="微软雅黑" w:hAnsi="微软雅黑" w:hint="eastAsia"/>
-          <w:sz w:val="20"/>
-          <w:szCs w:val="28"/>
-        </w:rPr>
-        <w:t xml:space="preserve">，区分正常和告警信息，部分设备类型的历史数据可以展示成q历史轨迹 </w:t>
-      </w:r>
-    </w:p>
-    <w:p>
-      <w:pPr>
-        <w:spacing w:line="480" w:lineRule="auto"/>
-        <w:rPr>
-          <w:rFonts w:ascii="微软雅黑" w:eastAsia="微软雅黑" w:hAnsi="微软雅黑"/>
-          <w:sz w:val="20"/>
-          <w:szCs w:val="28"/>
-        </w:rPr>
-      </w:pPr>
-      <w:r>
-        <w:rPr>
-          <w:rFonts w:ascii="微软雅黑" w:eastAsia="微软雅黑" w:hAnsi="微软雅黑" w:hint="eastAsia"/>
-          <w:sz w:val="20"/>
-          <w:szCs w:val="28"/>
-        </w:rPr>
-        <w:t>6. 首页</w:t>
-      </w:r>
-      <w:r>
-        <w:rPr>
-          <w:rFonts w:ascii="微软雅黑" w:eastAsia="微软雅黑" w:hAnsi="微软雅黑" w:hint="eastAsia"/>
-          <w:b/>
-          <w:bCs/>
-          <w:sz w:val="20"/>
-          <w:szCs w:val="28"/>
-        </w:rPr>
-        <w:t>提供统计信息</w:t>
-      </w:r>
-      <w:r>
-        <w:rPr>
-          <w:rFonts w:ascii="微软雅黑" w:eastAsia="微软雅黑" w:hAnsi="微软雅黑" w:hint="eastAsia"/>
-          <w:sz w:val="20"/>
-          <w:szCs w:val="28"/>
-        </w:rPr>
-        <w:t xml:space="preserve">（设备总量、在线总量、接收的数据量等），以图表方式展示（柱状体、折线图等） </w:t>
-      </w:r>
-    </w:p>
-    <w:p>
-      <w:pPr>
-        <w:spacing w:line="480" w:lineRule="auto"/>
-        <w:rPr>
-          <w:rFonts w:ascii="微软雅黑" w:eastAsia="微软雅黑" w:hAnsi="微软雅黑"/>
-          <w:sz w:val="20"/>
-          <w:szCs w:val="28"/>
-        </w:rPr>
-      </w:pPr>
-      <w:r>
-        <w:rPr>
-          <w:rFonts w:ascii="微软雅黑" w:eastAsia="微软雅黑" w:hAnsi="微软雅黑" w:hint="eastAsia"/>
-          <w:sz w:val="20"/>
-          <w:szCs w:val="28"/>
-        </w:rPr>
-        <w:t>增强功能： 样式适配手机端，能够在手机浏览器/微信等应用内置的浏览器中友好显示</w:t>
-      </w:r>
+      </w:pPr>
     </w:p>
     <w:p>
       <w:pPr>
@@ -4056,7 +1960,7 @@
       </w:r>
     </w:p>
     <w:sectPr>
-      <w:footerReference w:type="default" r:id="rId10"/>
+      <w:footerReference w:type="default" r:id="rId11"/>
       <w:pgSz w:w="11906" w:h="16838" w:code="9"/>
       <w:pgMar w:top="1202" w:right="958" w:bottom="1202" w:left="958" w:header="851" w:footer="992" w:gutter="0"/>
       <w:cols w:space="425"/>

</xml_diff>